<commit_message>
added the CRC cards for Backend
</commit_message>
<xml_diff>
--- a/deliverables/CRC_Cards_M1.docx
+++ b/deliverables/CRC_Cards_M1.docx
@@ -1,6 +1,6 @@
 
 <file path=word/document.xml><?xml version="1.0" encoding="utf-8"?>
-<w:document xmlns:wpc="http://schemas.microsoft.com/office/word/2010/wordprocessingCanvas" xmlns:cx="http://schemas.microsoft.com/office/drawing/2014/chartex" xmlns:cx1="http://schemas.microsoft.com/office/drawing/2015/9/8/chartex" xmlns:cx2="http://schemas.microsoft.com/office/drawing/2015/10/21/chartex" xmlns:cx3="http://schemas.microsoft.com/office/drawing/2016/5/9/chartex" xmlns:cx4="http://schemas.microsoft.com/office/drawing/2016/5/10/chartex" xmlns:cx5="http://schemas.microsoft.com/office/drawing/2016/5/11/chartex" xmlns:cx6="http://schemas.microsoft.com/office/drawing/2016/5/12/chartex" xmlns:cx7="http://schemas.microsoft.com/office/drawing/2016/5/13/chartex" xmlns:cx8="http://schemas.microsoft.com/office/drawing/2016/5/14/chartex" xmlns:mc="http://schemas.openxmlformats.org/markup-compatibility/2006" xmlns:aink="http://schemas.microsoft.com/office/drawing/2016/ink" xmlns:am3d="http://schemas.microsoft.com/office/drawing/2017/model3d" xmlns:o="urn:schemas-microsoft-com:office:office" xmlns:r="http://schemas.openxmlformats.org/officeDocument/2006/relationships" xmlns:m="http://schemas.openxmlformats.org/officeDocument/2006/math" xmlns:v="urn:schemas-microsoft-com:vml" xmlns:wp14="http://schemas.microsoft.com/office/word/2010/wordprocessingDrawing" xmlns:wp="http://schemas.openxmlformats.org/drawingml/2006/wordprocessingDrawing" xmlns:w10="urn:schemas-microsoft-com:office:word" xmlns:w="http://schemas.openxmlformats.org/wordprocessingml/2006/main" xmlns:w14="http://schemas.microsoft.com/office/word/2010/wordml" xmlns:w15="http://schemas.microsoft.com/office/word/2012/wordml" xmlns:w16cex="http://schemas.microsoft.com/office/word/2018/wordml/cex" xmlns:w16cid="http://schemas.microsoft.com/office/word/2016/wordml/cid" xmlns:w16="http://schemas.microsoft.com/office/word/2018/wordml" xmlns:w16se="http://schemas.microsoft.com/office/word/2015/wordml/symex" xmlns:wpg="http://schemas.microsoft.com/office/word/2010/wordprocessingGroup" xmlns:wpi="http://schemas.microsoft.com/office/word/2010/wordprocessingInk" xmlns:wne="http://schemas.microsoft.com/office/word/2006/wordml" xmlns:wps="http://schemas.microsoft.com/office/word/2010/wordprocessingShape" mc:Ignorable="w14 w15 w16se w16cid w16 w16cex wp14">
+<w:document xmlns:wpc="http://schemas.microsoft.com/office/word/2010/wordprocessingCanvas" xmlns:mc="http://schemas.openxmlformats.org/markup-compatibility/2006" xmlns:o="urn:schemas-microsoft-com:office:office" xmlns:r="http://schemas.openxmlformats.org/officeDocument/2006/relationships" xmlns:m="http://schemas.openxmlformats.org/officeDocument/2006/math" xmlns:v="urn:schemas-microsoft-com:vml" xmlns:wp14="http://schemas.microsoft.com/office/word/2010/wordprocessingDrawing" xmlns:wp="http://schemas.openxmlformats.org/drawingml/2006/wordprocessingDrawing" xmlns:w10="urn:schemas-microsoft-com:office:word" xmlns:w="http://schemas.openxmlformats.org/wordprocessingml/2006/main" xmlns:w14="http://schemas.microsoft.com/office/word/2010/wordml" xmlns:w15="http://schemas.microsoft.com/office/word/2012/wordml" xmlns:wpg="http://schemas.microsoft.com/office/word/2010/wordprocessingGroup" xmlns:wpi="http://schemas.microsoft.com/office/word/2010/wordprocessingInk" xmlns:wne="http://schemas.microsoft.com/office/word/2006/wordml" xmlns:wps="http://schemas.microsoft.com/office/word/2010/wordprocessingShape" mc:Ignorable="w14 w15 wp14">
   <w:body>
     <w:p>
       <w:pPr>
@@ -34,7 +34,7 @@
     </w:p>
     <w:tbl>
       <w:tblPr>
-        <w:tblStyle w:val="Tabellenraster"/>
+        <w:tblStyle w:val="Grigliatabella"/>
         <w:tblW w:w="0" w:type="auto"/>
         <w:tblLook w:val="04A0" w:firstRow="1" w:lastRow="0" w:firstColumn="1" w:lastColumn="0" w:noHBand="0" w:noVBand="1"/>
       </w:tblPr>
@@ -123,7 +123,7 @@
           </w:tcPr>
           <w:p>
             <w:pPr>
-              <w:pStyle w:val="Listenabsatz"/>
+              <w:pStyle w:val="Paragrafoelenco"/>
               <w:numPr>
                 <w:ilvl w:val="0"/>
                 <w:numId w:val="1"/>
@@ -141,7 +141,7 @@
           </w:p>
           <w:p>
             <w:pPr>
-              <w:pStyle w:val="Listenabsatz"/>
+              <w:pStyle w:val="Paragrafoelenco"/>
               <w:numPr>
                 <w:ilvl w:val="0"/>
                 <w:numId w:val="1"/>
@@ -159,7 +159,7 @@
           </w:p>
           <w:p>
             <w:pPr>
-              <w:pStyle w:val="Listenabsatz"/>
+              <w:pStyle w:val="Paragrafoelenco"/>
               <w:numPr>
                 <w:ilvl w:val="0"/>
                 <w:numId w:val="1"/>
@@ -177,7 +177,7 @@
           </w:p>
           <w:p>
             <w:pPr>
-              <w:pStyle w:val="Listenabsatz"/>
+              <w:pStyle w:val="Paragrafoelenco"/>
               <w:numPr>
                 <w:ilvl w:val="0"/>
                 <w:numId w:val="1"/>
@@ -195,7 +195,7 @@
           </w:p>
           <w:p>
             <w:pPr>
-              <w:pStyle w:val="Listenabsatz"/>
+              <w:pStyle w:val="Paragrafoelenco"/>
               <w:rPr>
                 <w:lang w:val="en-US"/>
               </w:rPr>
@@ -208,7 +208,7 @@
           </w:tcPr>
           <w:p>
             <w:pPr>
-              <w:pStyle w:val="Listenabsatz"/>
+              <w:pStyle w:val="Paragrafoelenco"/>
               <w:numPr>
                 <w:ilvl w:val="0"/>
                 <w:numId w:val="1"/>
@@ -226,7 +226,7 @@
           </w:p>
           <w:p>
             <w:pPr>
-              <w:pStyle w:val="Listenabsatz"/>
+              <w:pStyle w:val="Paragrafoelenco"/>
               <w:numPr>
                 <w:ilvl w:val="0"/>
                 <w:numId w:val="1"/>
@@ -244,7 +244,7 @@
           </w:p>
           <w:p>
             <w:pPr>
-              <w:pStyle w:val="Listenabsatz"/>
+              <w:pStyle w:val="Paragrafoelenco"/>
               <w:rPr>
                 <w:lang w:val="en-US"/>
               </w:rPr>
@@ -269,7 +269,7 @@
     </w:p>
     <w:tbl>
       <w:tblPr>
-        <w:tblStyle w:val="Tabellenraster"/>
+        <w:tblStyle w:val="Grigliatabella"/>
         <w:tblW w:w="0" w:type="auto"/>
         <w:tblLook w:val="04A0" w:firstRow="1" w:lastRow="0" w:firstColumn="1" w:lastColumn="0" w:noHBand="0" w:noVBand="1"/>
       </w:tblPr>
@@ -368,7 +368,7 @@
           </w:tcPr>
           <w:p>
             <w:pPr>
-              <w:pStyle w:val="Listenabsatz"/>
+              <w:pStyle w:val="Paragrafoelenco"/>
               <w:numPr>
                 <w:ilvl w:val="0"/>
                 <w:numId w:val="1"/>
@@ -386,7 +386,7 @@
           </w:p>
           <w:p>
             <w:pPr>
-              <w:pStyle w:val="Listenabsatz"/>
+              <w:pStyle w:val="Paragrafoelenco"/>
               <w:numPr>
                 <w:ilvl w:val="0"/>
                 <w:numId w:val="1"/>
@@ -399,18 +399,12 @@
               <w:rPr>
                 <w:lang w:val="en-US"/>
               </w:rPr>
-              <w:t xml:space="preserve">Provides </w:t>
-            </w:r>
-            <w:r>
-              <w:rPr>
-                <w:lang w:val="en-US"/>
-              </w:rPr>
-              <w:t>log in</w:t>
-            </w:r>
-          </w:p>
-          <w:p>
-            <w:pPr>
-              <w:pStyle w:val="Listenabsatz"/>
+              <w:t>Provides log in</w:t>
+            </w:r>
+          </w:p>
+          <w:p>
+            <w:pPr>
+              <w:pStyle w:val="Paragrafoelenco"/>
               <w:numPr>
                 <w:ilvl w:val="0"/>
                 <w:numId w:val="1"/>
@@ -423,18 +417,12 @@
               <w:rPr>
                 <w:lang w:val="en-US"/>
               </w:rPr>
-              <w:t xml:space="preserve">Provides </w:t>
-            </w:r>
-            <w:r>
-              <w:rPr>
-                <w:lang w:val="en-US"/>
-              </w:rPr>
-              <w:t>log out</w:t>
-            </w:r>
-          </w:p>
-          <w:p>
-            <w:pPr>
-              <w:pStyle w:val="Listenabsatz"/>
+              <w:t>Provides log out</w:t>
+            </w:r>
+          </w:p>
+          <w:p>
+            <w:pPr>
+              <w:pStyle w:val="Paragrafoelenco"/>
               <w:numPr>
                 <w:ilvl w:val="0"/>
                 <w:numId w:val="1"/>
@@ -447,18 +435,12 @@
               <w:rPr>
                 <w:lang w:val="en-US"/>
               </w:rPr>
-              <w:t xml:space="preserve">Provides </w:t>
-            </w:r>
-            <w:r>
-              <w:rPr>
-                <w:lang w:val="en-US"/>
-              </w:rPr>
-              <w:t>password reset</w:t>
-            </w:r>
-          </w:p>
-          <w:p>
-            <w:pPr>
-              <w:pStyle w:val="Listenabsatz"/>
+              <w:t>Provides password reset</w:t>
+            </w:r>
+          </w:p>
+          <w:p>
+            <w:pPr>
+              <w:pStyle w:val="Paragrafoelenco"/>
               <w:numPr>
                 <w:ilvl w:val="0"/>
                 <w:numId w:val="1"/>
@@ -476,7 +458,7 @@
           </w:p>
           <w:p>
             <w:pPr>
-              <w:pStyle w:val="Listenabsatz"/>
+              <w:pStyle w:val="Paragrafoelenco"/>
               <w:numPr>
                 <w:ilvl w:val="0"/>
                 <w:numId w:val="1"/>
@@ -500,7 +482,7 @@
           </w:p>
           <w:p>
             <w:pPr>
-              <w:pStyle w:val="Listenabsatz"/>
+              <w:pStyle w:val="Paragrafoelenco"/>
               <w:numPr>
                 <w:ilvl w:val="0"/>
                 <w:numId w:val="1"/>
@@ -518,7 +500,7 @@
           </w:p>
           <w:p>
             <w:pPr>
-              <w:pStyle w:val="Listenabsatz"/>
+              <w:pStyle w:val="Paragrafoelenco"/>
               <w:numPr>
                 <w:ilvl w:val="0"/>
                 <w:numId w:val="1"/>
@@ -536,7 +518,7 @@
           </w:p>
           <w:p>
             <w:pPr>
-              <w:pStyle w:val="Listenabsatz"/>
+              <w:pStyle w:val="Paragrafoelenco"/>
               <w:numPr>
                 <w:ilvl w:val="0"/>
                 <w:numId w:val="1"/>
@@ -554,7 +536,7 @@
           </w:p>
           <w:p>
             <w:pPr>
-              <w:pStyle w:val="Listenabsatz"/>
+              <w:pStyle w:val="Paragrafoelenco"/>
               <w:numPr>
                 <w:ilvl w:val="0"/>
                 <w:numId w:val="1"/>
@@ -572,7 +554,7 @@
           </w:p>
           <w:p>
             <w:pPr>
-              <w:pStyle w:val="Listenabsatz"/>
+              <w:pStyle w:val="Paragrafoelenco"/>
               <w:rPr>
                 <w:lang w:val="en-US"/>
               </w:rPr>
@@ -585,7 +567,7 @@
           </w:tcPr>
           <w:p>
             <w:pPr>
-              <w:pStyle w:val="Listenabsatz"/>
+              <w:pStyle w:val="Paragrafoelenco"/>
               <w:numPr>
                 <w:ilvl w:val="0"/>
                 <w:numId w:val="1"/>
@@ -603,7 +585,7 @@
           </w:p>
           <w:p>
             <w:pPr>
-              <w:pStyle w:val="Listenabsatz"/>
+              <w:pStyle w:val="Paragrafoelenco"/>
               <w:numPr>
                 <w:ilvl w:val="0"/>
                 <w:numId w:val="1"/>
@@ -627,7 +609,7 @@
           </w:p>
           <w:p>
             <w:pPr>
-              <w:pStyle w:val="Listenabsatz"/>
+              <w:pStyle w:val="Paragrafoelenco"/>
               <w:numPr>
                 <w:ilvl w:val="0"/>
                 <w:numId w:val="1"/>
@@ -651,7 +633,7 @@
           </w:p>
           <w:p>
             <w:pPr>
-              <w:pStyle w:val="Listenabsatz"/>
+              <w:pStyle w:val="Paragrafoelenco"/>
               <w:numPr>
                 <w:ilvl w:val="0"/>
                 <w:numId w:val="1"/>
@@ -675,7 +657,7 @@
           </w:p>
           <w:p>
             <w:pPr>
-              <w:pStyle w:val="Listenabsatz"/>
+              <w:pStyle w:val="Paragrafoelenco"/>
               <w:numPr>
                 <w:ilvl w:val="0"/>
                 <w:numId w:val="1"/>
@@ -684,8 +666,6 @@
                 <w:lang w:val="en-US"/>
               </w:rPr>
             </w:pPr>
-            <w:proofErr w:type="spellStart"/>
-            <w:proofErr w:type="gramStart"/>
             <w:r>
               <w:rPr>
                 <w:lang w:val="en-US"/>
@@ -698,8 +678,6 @@
               </w:rPr>
               <w:t>uth.Service</w:t>
             </w:r>
-            <w:proofErr w:type="spellEnd"/>
-            <w:proofErr w:type="gramEnd"/>
           </w:p>
         </w:tc>
       </w:tr>
@@ -729,7 +707,6 @@
           <w:lang w:val="en-US"/>
         </w:rPr>
       </w:pPr>
-      <w:proofErr w:type="spellStart"/>
       <w:r>
         <w:rPr>
           <w:b/>
@@ -739,19 +716,7 @@
           <w:u w:val="single"/>
           <w:lang w:val="en-US"/>
         </w:rPr>
-        <w:t>Authentification</w:t>
-      </w:r>
-      <w:proofErr w:type="spellEnd"/>
-      <w:r>
-        <w:rPr>
-          <w:b/>
-          <w:bCs/>
-          <w:sz w:val="36"/>
-          <w:szCs w:val="36"/>
-          <w:u w:val="single"/>
-          <w:lang w:val="en-US"/>
-        </w:rPr>
-        <w:t xml:space="preserve"> Example</w:t>
+        <w:t>Authentification Example</w:t>
       </w:r>
     </w:p>
     <w:p>
@@ -763,7 +728,7 @@
     </w:p>
     <w:tbl>
       <w:tblPr>
-        <w:tblStyle w:val="Tabellenraster"/>
+        <w:tblStyle w:val="Grigliatabella"/>
         <w:tblW w:w="0" w:type="auto"/>
         <w:tblLook w:val="04A0" w:firstRow="1" w:lastRow="0" w:firstColumn="1" w:lastColumn="0" w:noHBand="0" w:noVBand="1"/>
       </w:tblPr>
@@ -786,8 +751,6 @@
                 <w:lang w:val="en-US"/>
               </w:rPr>
             </w:pPr>
-            <w:proofErr w:type="spellStart"/>
-            <w:proofErr w:type="gramStart"/>
             <w:r>
               <w:rPr>
                 <w:b/>
@@ -798,8 +761,6 @@
               </w:rPr>
               <w:t>auth.service</w:t>
             </w:r>
-            <w:proofErr w:type="spellEnd"/>
-            <w:proofErr w:type="gramEnd"/>
           </w:p>
         </w:tc>
       </w:tr>
@@ -856,7 +817,7 @@
           </w:tcPr>
           <w:p>
             <w:pPr>
-              <w:pStyle w:val="Listenabsatz"/>
+              <w:pStyle w:val="Paragrafoelenco"/>
               <w:numPr>
                 <w:ilvl w:val="0"/>
                 <w:numId w:val="1"/>
@@ -874,7 +835,7 @@
           </w:p>
           <w:p>
             <w:pPr>
-              <w:pStyle w:val="Listenabsatz"/>
+              <w:pStyle w:val="Paragrafoelenco"/>
               <w:numPr>
                 <w:ilvl w:val="0"/>
                 <w:numId w:val="1"/>
@@ -892,7 +853,7 @@
           </w:p>
           <w:p>
             <w:pPr>
-              <w:pStyle w:val="Listenabsatz"/>
+              <w:pStyle w:val="Paragrafoelenco"/>
               <w:rPr>
                 <w:lang w:val="en-US"/>
               </w:rPr>
@@ -905,7 +866,7 @@
           </w:tcPr>
           <w:p>
             <w:pPr>
-              <w:pStyle w:val="Listenabsatz"/>
+              <w:pStyle w:val="Paragrafoelenco"/>
               <w:numPr>
                 <w:ilvl w:val="0"/>
                 <w:numId w:val="1"/>
@@ -923,7 +884,7 @@
           </w:p>
           <w:p>
             <w:pPr>
-              <w:pStyle w:val="Listenabsatz"/>
+              <w:pStyle w:val="Paragrafoelenco"/>
               <w:numPr>
                 <w:ilvl w:val="0"/>
                 <w:numId w:val="1"/>
@@ -941,7 +902,7 @@
           </w:p>
           <w:p>
             <w:pPr>
-              <w:pStyle w:val="Listenabsatz"/>
+              <w:pStyle w:val="Paragrafoelenco"/>
               <w:rPr>
                 <w:lang w:val="en-US"/>
               </w:rPr>
@@ -959,7 +920,7 @@
     </w:p>
     <w:tbl>
       <w:tblPr>
-        <w:tblStyle w:val="Tabellenraster"/>
+        <w:tblStyle w:val="Grigliatabella"/>
         <w:tblW w:w="0" w:type="auto"/>
         <w:tblLook w:val="04A0" w:firstRow="1" w:lastRow="0" w:firstColumn="1" w:lastColumn="0" w:noHBand="0" w:noVBand="1"/>
       </w:tblPr>
@@ -1048,7 +1009,7 @@
           </w:tcPr>
           <w:p>
             <w:pPr>
-              <w:pStyle w:val="Listenabsatz"/>
+              <w:pStyle w:val="Paragrafoelenco"/>
               <w:numPr>
                 <w:ilvl w:val="0"/>
                 <w:numId w:val="1"/>
@@ -1066,7 +1027,7 @@
           </w:p>
           <w:p>
             <w:pPr>
-              <w:pStyle w:val="Listenabsatz"/>
+              <w:pStyle w:val="Paragrafoelenco"/>
               <w:numPr>
                 <w:ilvl w:val="0"/>
                 <w:numId w:val="1"/>
@@ -1084,7 +1045,7 @@
           </w:p>
           <w:p>
             <w:pPr>
-              <w:pStyle w:val="Listenabsatz"/>
+              <w:pStyle w:val="Paragrafoelenco"/>
               <w:numPr>
                 <w:ilvl w:val="0"/>
                 <w:numId w:val="1"/>
@@ -1108,7 +1069,7 @@
           </w:p>
           <w:p>
             <w:pPr>
-              <w:pStyle w:val="Listenabsatz"/>
+              <w:pStyle w:val="Paragrafoelenco"/>
               <w:numPr>
                 <w:ilvl w:val="0"/>
                 <w:numId w:val="1"/>
@@ -1126,7 +1087,7 @@
           </w:p>
           <w:p>
             <w:pPr>
-              <w:pStyle w:val="Listenabsatz"/>
+              <w:pStyle w:val="Paragrafoelenco"/>
               <w:numPr>
                 <w:ilvl w:val="0"/>
                 <w:numId w:val="1"/>
@@ -1144,7 +1105,7 @@
           </w:p>
           <w:p>
             <w:pPr>
-              <w:pStyle w:val="Listenabsatz"/>
+              <w:pStyle w:val="Paragrafoelenco"/>
               <w:rPr>
                 <w:lang w:val="en-US"/>
               </w:rPr>
@@ -1157,7 +1118,7 @@
           </w:tcPr>
           <w:p>
             <w:pPr>
-              <w:pStyle w:val="Listenabsatz"/>
+              <w:pStyle w:val="Paragrafoelenco"/>
               <w:numPr>
                 <w:ilvl w:val="0"/>
                 <w:numId w:val="1"/>
@@ -1166,20 +1127,16 @@
                 <w:lang w:val="en-US"/>
               </w:rPr>
             </w:pPr>
-            <w:proofErr w:type="spellStart"/>
-            <w:proofErr w:type="gramStart"/>
             <w:r>
               <w:rPr>
                 <w:lang w:val="en-US"/>
               </w:rPr>
               <w:t>auth.service</w:t>
             </w:r>
-            <w:proofErr w:type="spellEnd"/>
-            <w:proofErr w:type="gramEnd"/>
-          </w:p>
-          <w:p>
-            <w:pPr>
-              <w:pStyle w:val="Listenabsatz"/>
+          </w:p>
+          <w:p>
+            <w:pPr>
+              <w:pStyle w:val="Paragrafoelenco"/>
               <w:numPr>
                 <w:ilvl w:val="0"/>
                 <w:numId w:val="1"/>
@@ -1197,7 +1154,7 @@
           </w:p>
           <w:p>
             <w:pPr>
-              <w:pStyle w:val="Listenabsatz"/>
+              <w:pStyle w:val="Paragrafoelenco"/>
               <w:rPr>
                 <w:lang w:val="en-US"/>
               </w:rPr>
@@ -1215,37 +1172,18 @@
     </w:p>
     <w:p>
       <w:pPr>
+        <w:pStyle w:val="Marco2Titolosecondario"/>
+        <w:jc w:val="left"/>
         <w:rPr>
-          <w:b/>
-          <w:bCs/>
-          <w:sz w:val="36"/>
-          <w:szCs w:val="36"/>
           <w:u w:val="single"/>
-          <w:lang w:val="en-US"/>
         </w:rPr>
       </w:pPr>
       <w:r>
         <w:rPr>
-          <w:b/>
-          <w:bCs/>
-          <w:sz w:val="36"/>
-          <w:szCs w:val="36"/>
           <w:u w:val="single"/>
-          <w:lang w:val="en-US"/>
         </w:rPr>
         <w:lastRenderedPageBreak/>
-        <w:t xml:space="preserve">….. </w:t>
-      </w:r>
-      <w:r>
-        <w:rPr>
-          <w:b/>
-          <w:bCs/>
-          <w:sz w:val="36"/>
-          <w:szCs w:val="36"/>
-          <w:u w:val="single"/>
-          <w:lang w:val="en-US"/>
-        </w:rPr>
-        <w:t>Example</w:t>
+        <w:t>CRC Cards For Backend (User)</w:t>
       </w:r>
     </w:p>
     <w:p>
@@ -1255,18 +1193,1256 @@
         </w:rPr>
       </w:pPr>
     </w:p>
+    <w:tbl>
+      <w:tblPr>
+        <w:tblW w:w="8497" w:type="dxa"/>
+        <w:tblCellMar>
+          <w:left w:w="10" w:type="dxa"/>
+          <w:right w:w="10" w:type="dxa"/>
+        </w:tblCellMar>
+        <w:tblLook w:val="04A0" w:firstRow="1" w:lastRow="0" w:firstColumn="1" w:lastColumn="0" w:noHBand="0" w:noVBand="1"/>
+      </w:tblPr>
+      <w:tblGrid>
+        <w:gridCol w:w="4248"/>
+        <w:gridCol w:w="4249"/>
+      </w:tblGrid>
+      <w:tr>
+        <w:tblPrEx>
+          <w:tblCellMar>
+            <w:top w:w="0" w:type="dxa"/>
+            <w:bottom w:w="0" w:type="dxa"/>
+          </w:tblCellMar>
+        </w:tblPrEx>
+        <w:trPr>
+          <w:trHeight w:val="518"/>
+        </w:trPr>
+        <w:tc>
+          <w:tcPr>
+            <w:tcW w:w="8497" w:type="dxa"/>
+            <w:gridSpan w:val="2"/>
+            <w:tcBorders>
+              <w:top w:val="single" w:sz="4" w:space="0" w:color="000000"/>
+              <w:left w:val="single" w:sz="4" w:space="0" w:color="000000"/>
+              <w:bottom w:val="single" w:sz="4" w:space="0" w:color="000000"/>
+              <w:right w:val="single" w:sz="4" w:space="0" w:color="000000"/>
+            </w:tcBorders>
+            <w:shd w:val="clear" w:color="auto" w:fill="auto"/>
+            <w:tcMar>
+              <w:top w:w="0" w:type="dxa"/>
+              <w:left w:w="108" w:type="dxa"/>
+              <w:bottom w:w="0" w:type="dxa"/>
+              <w:right w:w="108" w:type="dxa"/>
+            </w:tcMar>
+          </w:tcPr>
+          <w:p>
+            <w:pPr>
+              <w:jc w:val="center"/>
+              <w:rPr>
+                <w:sz w:val="56"/>
+                <w:szCs w:val="56"/>
+              </w:rPr>
+            </w:pPr>
+            <w:r>
+              <w:rPr>
+                <w:sz w:val="56"/>
+                <w:szCs w:val="56"/>
+              </w:rPr>
+              <w:t>User Model</w:t>
+            </w:r>
+          </w:p>
+        </w:tc>
+      </w:tr>
+      <w:tr>
+        <w:tblPrEx>
+          <w:tblCellMar>
+            <w:top w:w="0" w:type="dxa"/>
+            <w:bottom w:w="0" w:type="dxa"/>
+          </w:tblCellMar>
+        </w:tblPrEx>
+        <w:trPr>
+          <w:trHeight w:val="518"/>
+        </w:trPr>
+        <w:tc>
+          <w:tcPr>
+            <w:tcW w:w="4248" w:type="dxa"/>
+            <w:tcBorders>
+              <w:top w:val="single" w:sz="4" w:space="0" w:color="000000"/>
+              <w:left w:val="single" w:sz="4" w:space="0" w:color="000000"/>
+              <w:bottom w:val="single" w:sz="4" w:space="0" w:color="000000"/>
+              <w:right w:val="single" w:sz="4" w:space="0" w:color="000000"/>
+            </w:tcBorders>
+            <w:shd w:val="clear" w:color="auto" w:fill="auto"/>
+            <w:tcMar>
+              <w:top w:w="0" w:type="dxa"/>
+              <w:left w:w="108" w:type="dxa"/>
+              <w:bottom w:w="0" w:type="dxa"/>
+              <w:right w:w="108" w:type="dxa"/>
+            </w:tcMar>
+          </w:tcPr>
+          <w:p>
+            <w:pPr>
+              <w:jc w:val="center"/>
+              <w:rPr>
+                <w:sz w:val="40"/>
+                <w:szCs w:val="40"/>
+              </w:rPr>
+            </w:pPr>
+            <w:r>
+              <w:rPr>
+                <w:sz w:val="40"/>
+                <w:szCs w:val="40"/>
+              </w:rPr>
+              <w:t>Responsibilities</w:t>
+            </w:r>
+          </w:p>
+        </w:tc>
+        <w:tc>
+          <w:tcPr>
+            <w:tcW w:w="4248" w:type="dxa"/>
+            <w:tcBorders>
+              <w:top w:val="single" w:sz="4" w:space="0" w:color="000000"/>
+              <w:left w:val="single" w:sz="4" w:space="0" w:color="000000"/>
+              <w:bottom w:val="single" w:sz="4" w:space="0" w:color="000000"/>
+              <w:right w:val="single" w:sz="4" w:space="0" w:color="000000"/>
+            </w:tcBorders>
+            <w:shd w:val="clear" w:color="auto" w:fill="auto"/>
+            <w:tcMar>
+              <w:top w:w="0" w:type="dxa"/>
+              <w:left w:w="108" w:type="dxa"/>
+              <w:bottom w:w="0" w:type="dxa"/>
+              <w:right w:w="108" w:type="dxa"/>
+            </w:tcMar>
+          </w:tcPr>
+          <w:p>
+            <w:pPr>
+              <w:jc w:val="center"/>
+              <w:rPr>
+                <w:sz w:val="40"/>
+                <w:szCs w:val="40"/>
+              </w:rPr>
+            </w:pPr>
+            <w:r>
+              <w:rPr>
+                <w:sz w:val="40"/>
+                <w:szCs w:val="40"/>
+              </w:rPr>
+              <w:t>Collaborators</w:t>
+            </w:r>
+          </w:p>
+        </w:tc>
+      </w:tr>
+      <w:tr>
+        <w:tblPrEx>
+          <w:tblCellMar>
+            <w:top w:w="0" w:type="dxa"/>
+            <w:bottom w:w="0" w:type="dxa"/>
+          </w:tblCellMar>
+        </w:tblPrEx>
+        <w:trPr>
+          <w:trHeight w:val="542"/>
+        </w:trPr>
+        <w:tc>
+          <w:tcPr>
+            <w:tcW w:w="4248" w:type="dxa"/>
+            <w:tcBorders>
+              <w:top w:val="single" w:sz="4" w:space="0" w:color="000000"/>
+              <w:left w:val="single" w:sz="4" w:space="0" w:color="000000"/>
+              <w:bottom w:val="single" w:sz="4" w:space="0" w:color="000000"/>
+              <w:right w:val="single" w:sz="4" w:space="0" w:color="000000"/>
+            </w:tcBorders>
+            <w:shd w:val="clear" w:color="auto" w:fill="auto"/>
+            <w:tcMar>
+              <w:top w:w="0" w:type="dxa"/>
+              <w:left w:w="108" w:type="dxa"/>
+              <w:bottom w:w="0" w:type="dxa"/>
+              <w:right w:w="108" w:type="dxa"/>
+            </w:tcMar>
+          </w:tcPr>
+          <w:p>
+            <w:pPr>
+              <w:pStyle w:val="Paragrafoelenco"/>
+              <w:numPr>
+                <w:ilvl w:val="0"/>
+                <w:numId w:val="2"/>
+              </w:numPr>
+              <w:suppressAutoHyphens/>
+              <w:autoSpaceDN w:val="0"/>
+              <w:contextualSpacing w:val="0"/>
+              <w:textAlignment w:val="baseline"/>
+              <w:rPr>
+                <w:sz w:val="36"/>
+                <w:szCs w:val="36"/>
+              </w:rPr>
+            </w:pPr>
+            <w:r>
+              <w:rPr>
+                <w:sz w:val="36"/>
+                <w:szCs w:val="36"/>
+              </w:rPr>
+              <w:t>Holds User Attributes</w:t>
+            </w:r>
+          </w:p>
+        </w:tc>
+        <w:tc>
+          <w:tcPr>
+            <w:tcW w:w="4248" w:type="dxa"/>
+            <w:tcBorders>
+              <w:top w:val="single" w:sz="4" w:space="0" w:color="000000"/>
+              <w:left w:val="single" w:sz="4" w:space="0" w:color="000000"/>
+              <w:bottom w:val="single" w:sz="4" w:space="0" w:color="000000"/>
+              <w:right w:val="single" w:sz="4" w:space="0" w:color="000000"/>
+            </w:tcBorders>
+            <w:shd w:val="clear" w:color="auto" w:fill="auto"/>
+            <w:tcMar>
+              <w:top w:w="0" w:type="dxa"/>
+              <w:left w:w="108" w:type="dxa"/>
+              <w:bottom w:w="0" w:type="dxa"/>
+              <w:right w:w="108" w:type="dxa"/>
+            </w:tcMar>
+          </w:tcPr>
+          <w:p>
+            <w:pPr>
+              <w:pStyle w:val="Paragrafoelenco"/>
+              <w:numPr>
+                <w:ilvl w:val="0"/>
+                <w:numId w:val="2"/>
+              </w:numPr>
+              <w:suppressAutoHyphens/>
+              <w:autoSpaceDN w:val="0"/>
+              <w:contextualSpacing w:val="0"/>
+              <w:textAlignment w:val="baseline"/>
+              <w:rPr>
+                <w:sz w:val="36"/>
+                <w:szCs w:val="36"/>
+              </w:rPr>
+            </w:pPr>
+            <w:r>
+              <w:rPr>
+                <w:sz w:val="36"/>
+                <w:szCs w:val="36"/>
+              </w:rPr>
+              <w:t>User Service</w:t>
+            </w:r>
+          </w:p>
+        </w:tc>
+      </w:tr>
+      <w:tr>
+        <w:tblPrEx>
+          <w:tblCellMar>
+            <w:top w:w="0" w:type="dxa"/>
+            <w:bottom w:w="0" w:type="dxa"/>
+          </w:tblCellMar>
+        </w:tblPrEx>
+        <w:trPr>
+          <w:trHeight w:val="518"/>
+        </w:trPr>
+        <w:tc>
+          <w:tcPr>
+            <w:tcW w:w="4248" w:type="dxa"/>
+            <w:tcBorders>
+              <w:top w:val="single" w:sz="4" w:space="0" w:color="000000"/>
+              <w:left w:val="single" w:sz="4" w:space="0" w:color="000000"/>
+              <w:bottom w:val="single" w:sz="4" w:space="0" w:color="000000"/>
+              <w:right w:val="single" w:sz="4" w:space="0" w:color="000000"/>
+            </w:tcBorders>
+            <w:shd w:val="clear" w:color="auto" w:fill="auto"/>
+            <w:tcMar>
+              <w:top w:w="0" w:type="dxa"/>
+              <w:left w:w="108" w:type="dxa"/>
+              <w:bottom w:w="0" w:type="dxa"/>
+              <w:right w:w="108" w:type="dxa"/>
+            </w:tcMar>
+          </w:tcPr>
+          <w:p>
+            <w:pPr>
+              <w:pStyle w:val="Paragrafoelenco"/>
+              <w:tabs>
+                <w:tab w:val="left" w:pos="1728"/>
+              </w:tabs>
+              <w:rPr>
+                <w:sz w:val="36"/>
+                <w:szCs w:val="36"/>
+              </w:rPr>
+            </w:pPr>
+          </w:p>
+        </w:tc>
+        <w:tc>
+          <w:tcPr>
+            <w:tcW w:w="4248" w:type="dxa"/>
+            <w:tcBorders>
+              <w:top w:val="single" w:sz="4" w:space="0" w:color="000000"/>
+              <w:left w:val="single" w:sz="4" w:space="0" w:color="000000"/>
+              <w:bottom w:val="single" w:sz="4" w:space="0" w:color="000000"/>
+              <w:right w:val="single" w:sz="4" w:space="0" w:color="000000"/>
+            </w:tcBorders>
+            <w:shd w:val="clear" w:color="auto" w:fill="auto"/>
+            <w:tcMar>
+              <w:top w:w="0" w:type="dxa"/>
+              <w:left w:w="108" w:type="dxa"/>
+              <w:bottom w:w="0" w:type="dxa"/>
+              <w:right w:w="108" w:type="dxa"/>
+            </w:tcMar>
+          </w:tcPr>
+          <w:p>
+            <w:pPr>
+              <w:pStyle w:val="Paragrafoelenco"/>
+              <w:numPr>
+                <w:ilvl w:val="0"/>
+                <w:numId w:val="2"/>
+              </w:numPr>
+              <w:suppressAutoHyphens/>
+              <w:autoSpaceDN w:val="0"/>
+              <w:contextualSpacing w:val="0"/>
+              <w:textAlignment w:val="baseline"/>
+              <w:rPr>
+                <w:sz w:val="36"/>
+                <w:szCs w:val="36"/>
+              </w:rPr>
+            </w:pPr>
+            <w:r>
+              <w:rPr>
+                <w:sz w:val="36"/>
+                <w:szCs w:val="36"/>
+              </w:rPr>
+              <w:t>Check Registration</w:t>
+            </w:r>
+          </w:p>
+        </w:tc>
+      </w:tr>
+      <w:tr>
+        <w:tblPrEx>
+          <w:tblCellMar>
+            <w:top w:w="0" w:type="dxa"/>
+            <w:bottom w:w="0" w:type="dxa"/>
+          </w:tblCellMar>
+        </w:tblPrEx>
+        <w:trPr>
+          <w:trHeight w:val="518"/>
+        </w:trPr>
+        <w:tc>
+          <w:tcPr>
+            <w:tcW w:w="4248" w:type="dxa"/>
+            <w:tcBorders>
+              <w:top w:val="single" w:sz="4" w:space="0" w:color="000000"/>
+              <w:left w:val="single" w:sz="4" w:space="0" w:color="000000"/>
+              <w:bottom w:val="single" w:sz="4" w:space="0" w:color="000000"/>
+              <w:right w:val="single" w:sz="4" w:space="0" w:color="000000"/>
+            </w:tcBorders>
+            <w:shd w:val="clear" w:color="auto" w:fill="auto"/>
+            <w:tcMar>
+              <w:top w:w="0" w:type="dxa"/>
+              <w:left w:w="108" w:type="dxa"/>
+              <w:bottom w:w="0" w:type="dxa"/>
+              <w:right w:w="108" w:type="dxa"/>
+            </w:tcMar>
+          </w:tcPr>
+          <w:p>
+            <w:pPr>
+              <w:pStyle w:val="Paragrafoelenco"/>
+              <w:rPr>
+                <w:sz w:val="36"/>
+                <w:szCs w:val="36"/>
+              </w:rPr>
+            </w:pPr>
+          </w:p>
+        </w:tc>
+        <w:tc>
+          <w:tcPr>
+            <w:tcW w:w="4248" w:type="dxa"/>
+            <w:tcBorders>
+              <w:top w:val="single" w:sz="4" w:space="0" w:color="000000"/>
+              <w:left w:val="single" w:sz="4" w:space="0" w:color="000000"/>
+              <w:bottom w:val="single" w:sz="4" w:space="0" w:color="000000"/>
+              <w:right w:val="single" w:sz="4" w:space="0" w:color="000000"/>
+            </w:tcBorders>
+            <w:shd w:val="clear" w:color="auto" w:fill="auto"/>
+            <w:tcMar>
+              <w:top w:w="0" w:type="dxa"/>
+              <w:left w:w="108" w:type="dxa"/>
+              <w:bottom w:w="0" w:type="dxa"/>
+              <w:right w:w="108" w:type="dxa"/>
+            </w:tcMar>
+          </w:tcPr>
+          <w:p>
+            <w:pPr>
+              <w:pStyle w:val="Paragrafoelenco"/>
+              <w:numPr>
+                <w:ilvl w:val="0"/>
+                <w:numId w:val="2"/>
+              </w:numPr>
+              <w:suppressAutoHyphens/>
+              <w:autoSpaceDN w:val="0"/>
+              <w:contextualSpacing w:val="0"/>
+              <w:textAlignment w:val="baseline"/>
+              <w:rPr>
+                <w:sz w:val="36"/>
+                <w:szCs w:val="36"/>
+              </w:rPr>
+            </w:pPr>
+            <w:r>
+              <w:rPr>
+                <w:sz w:val="36"/>
+                <w:szCs w:val="36"/>
+              </w:rPr>
+              <w:t>Login Model</w:t>
+            </w:r>
+          </w:p>
+        </w:tc>
+      </w:tr>
+      <w:tr>
+        <w:tblPrEx>
+          <w:tblCellMar>
+            <w:top w:w="0" w:type="dxa"/>
+            <w:bottom w:w="0" w:type="dxa"/>
+          </w:tblCellMar>
+        </w:tblPrEx>
+        <w:trPr>
+          <w:trHeight w:val="518"/>
+        </w:trPr>
+        <w:tc>
+          <w:tcPr>
+            <w:tcW w:w="4248" w:type="dxa"/>
+            <w:tcBorders>
+              <w:top w:val="single" w:sz="4" w:space="0" w:color="000000"/>
+              <w:left w:val="single" w:sz="4" w:space="0" w:color="000000"/>
+              <w:bottom w:val="single" w:sz="4" w:space="0" w:color="000000"/>
+              <w:right w:val="single" w:sz="4" w:space="0" w:color="000000"/>
+            </w:tcBorders>
+            <w:shd w:val="clear" w:color="auto" w:fill="auto"/>
+            <w:tcMar>
+              <w:top w:w="0" w:type="dxa"/>
+              <w:left w:w="108" w:type="dxa"/>
+              <w:bottom w:w="0" w:type="dxa"/>
+              <w:right w:w="108" w:type="dxa"/>
+            </w:tcMar>
+          </w:tcPr>
+          <w:p>
+            <w:pPr>
+              <w:pStyle w:val="Paragrafoelenco"/>
+              <w:rPr>
+                <w:sz w:val="36"/>
+                <w:szCs w:val="36"/>
+              </w:rPr>
+            </w:pPr>
+          </w:p>
+        </w:tc>
+        <w:tc>
+          <w:tcPr>
+            <w:tcW w:w="4248" w:type="dxa"/>
+            <w:tcBorders>
+              <w:top w:val="single" w:sz="4" w:space="0" w:color="000000"/>
+              <w:left w:val="single" w:sz="4" w:space="0" w:color="000000"/>
+              <w:bottom w:val="single" w:sz="4" w:space="0" w:color="000000"/>
+              <w:right w:val="single" w:sz="4" w:space="0" w:color="000000"/>
+            </w:tcBorders>
+            <w:shd w:val="clear" w:color="auto" w:fill="auto"/>
+            <w:tcMar>
+              <w:top w:w="0" w:type="dxa"/>
+              <w:left w:w="108" w:type="dxa"/>
+              <w:bottom w:w="0" w:type="dxa"/>
+              <w:right w:w="108" w:type="dxa"/>
+            </w:tcMar>
+          </w:tcPr>
+          <w:p>
+            <w:pPr>
+              <w:pStyle w:val="Paragrafoelenco"/>
+              <w:numPr>
+                <w:ilvl w:val="0"/>
+                <w:numId w:val="2"/>
+              </w:numPr>
+              <w:suppressAutoHyphens/>
+              <w:autoSpaceDN w:val="0"/>
+              <w:contextualSpacing w:val="0"/>
+              <w:textAlignment w:val="baseline"/>
+              <w:rPr>
+                <w:sz w:val="36"/>
+                <w:szCs w:val="36"/>
+              </w:rPr>
+            </w:pPr>
+            <w:r>
+              <w:rPr>
+                <w:sz w:val="36"/>
+                <w:szCs w:val="36"/>
+              </w:rPr>
+              <w:t>Server</w:t>
+            </w:r>
+          </w:p>
+        </w:tc>
+      </w:tr>
+    </w:tbl>
+    <w:p/>
+    <w:tbl>
+      <w:tblPr>
+        <w:tblW w:w="8522" w:type="dxa"/>
+        <w:tblCellMar>
+          <w:left w:w="10" w:type="dxa"/>
+          <w:right w:w="10" w:type="dxa"/>
+        </w:tblCellMar>
+        <w:tblLook w:val="04A0" w:firstRow="1" w:lastRow="0" w:firstColumn="1" w:lastColumn="0" w:noHBand="0" w:noVBand="1"/>
+      </w:tblPr>
+      <w:tblGrid>
+        <w:gridCol w:w="4261"/>
+        <w:gridCol w:w="4261"/>
+      </w:tblGrid>
+      <w:tr>
+        <w:tblPrEx>
+          <w:tblCellMar>
+            <w:top w:w="0" w:type="dxa"/>
+            <w:bottom w:w="0" w:type="dxa"/>
+          </w:tblCellMar>
+        </w:tblPrEx>
+        <w:trPr>
+          <w:trHeight w:val="489"/>
+        </w:trPr>
+        <w:tc>
+          <w:tcPr>
+            <w:tcW w:w="8522" w:type="dxa"/>
+            <w:gridSpan w:val="2"/>
+            <w:tcBorders>
+              <w:top w:val="single" w:sz="4" w:space="0" w:color="000000"/>
+              <w:left w:val="single" w:sz="4" w:space="0" w:color="000000"/>
+              <w:bottom w:val="single" w:sz="4" w:space="0" w:color="000000"/>
+              <w:right w:val="single" w:sz="4" w:space="0" w:color="000000"/>
+            </w:tcBorders>
+            <w:shd w:val="clear" w:color="auto" w:fill="auto"/>
+            <w:tcMar>
+              <w:top w:w="0" w:type="dxa"/>
+              <w:left w:w="108" w:type="dxa"/>
+              <w:bottom w:w="0" w:type="dxa"/>
+              <w:right w:w="108" w:type="dxa"/>
+            </w:tcMar>
+          </w:tcPr>
+          <w:p>
+            <w:pPr>
+              <w:jc w:val="center"/>
+              <w:rPr>
+                <w:sz w:val="56"/>
+                <w:szCs w:val="56"/>
+              </w:rPr>
+            </w:pPr>
+            <w:r>
+              <w:rPr>
+                <w:sz w:val="56"/>
+                <w:szCs w:val="56"/>
+              </w:rPr>
+              <w:t>Login Model</w:t>
+            </w:r>
+          </w:p>
+        </w:tc>
+      </w:tr>
+      <w:tr>
+        <w:tblPrEx>
+          <w:tblCellMar>
+            <w:top w:w="0" w:type="dxa"/>
+            <w:bottom w:w="0" w:type="dxa"/>
+          </w:tblCellMar>
+        </w:tblPrEx>
+        <w:trPr>
+          <w:trHeight w:val="489"/>
+        </w:trPr>
+        <w:tc>
+          <w:tcPr>
+            <w:tcW w:w="4261" w:type="dxa"/>
+            <w:tcBorders>
+              <w:top w:val="single" w:sz="4" w:space="0" w:color="000000"/>
+              <w:left w:val="single" w:sz="4" w:space="0" w:color="000000"/>
+              <w:bottom w:val="single" w:sz="4" w:space="0" w:color="000000"/>
+              <w:right w:val="single" w:sz="4" w:space="0" w:color="000000"/>
+            </w:tcBorders>
+            <w:shd w:val="clear" w:color="auto" w:fill="auto"/>
+            <w:tcMar>
+              <w:top w:w="0" w:type="dxa"/>
+              <w:left w:w="108" w:type="dxa"/>
+              <w:bottom w:w="0" w:type="dxa"/>
+              <w:right w:w="108" w:type="dxa"/>
+            </w:tcMar>
+          </w:tcPr>
+          <w:p>
+            <w:pPr>
+              <w:jc w:val="center"/>
+              <w:rPr>
+                <w:sz w:val="40"/>
+                <w:szCs w:val="40"/>
+              </w:rPr>
+            </w:pPr>
+            <w:r>
+              <w:rPr>
+                <w:sz w:val="40"/>
+                <w:szCs w:val="40"/>
+              </w:rPr>
+              <w:t>Responsibilities</w:t>
+            </w:r>
+          </w:p>
+        </w:tc>
+        <w:tc>
+          <w:tcPr>
+            <w:tcW w:w="4261" w:type="dxa"/>
+            <w:tcBorders>
+              <w:top w:val="single" w:sz="4" w:space="0" w:color="000000"/>
+              <w:left w:val="single" w:sz="4" w:space="0" w:color="000000"/>
+              <w:bottom w:val="single" w:sz="4" w:space="0" w:color="000000"/>
+              <w:right w:val="single" w:sz="4" w:space="0" w:color="000000"/>
+            </w:tcBorders>
+            <w:shd w:val="clear" w:color="auto" w:fill="auto"/>
+            <w:tcMar>
+              <w:top w:w="0" w:type="dxa"/>
+              <w:left w:w="108" w:type="dxa"/>
+              <w:bottom w:w="0" w:type="dxa"/>
+              <w:right w:w="108" w:type="dxa"/>
+            </w:tcMar>
+          </w:tcPr>
+          <w:p>
+            <w:pPr>
+              <w:jc w:val="center"/>
+              <w:rPr>
+                <w:sz w:val="40"/>
+                <w:szCs w:val="40"/>
+              </w:rPr>
+            </w:pPr>
+            <w:r>
+              <w:rPr>
+                <w:sz w:val="40"/>
+                <w:szCs w:val="40"/>
+              </w:rPr>
+              <w:t>Collaborators</w:t>
+            </w:r>
+          </w:p>
+        </w:tc>
+      </w:tr>
+      <w:tr>
+        <w:tblPrEx>
+          <w:tblCellMar>
+            <w:top w:w="0" w:type="dxa"/>
+            <w:bottom w:w="0" w:type="dxa"/>
+          </w:tblCellMar>
+        </w:tblPrEx>
+        <w:trPr>
+          <w:trHeight w:val="511"/>
+        </w:trPr>
+        <w:tc>
+          <w:tcPr>
+            <w:tcW w:w="4261" w:type="dxa"/>
+            <w:tcBorders>
+              <w:top w:val="single" w:sz="4" w:space="0" w:color="000000"/>
+              <w:left w:val="single" w:sz="4" w:space="0" w:color="000000"/>
+              <w:bottom w:val="single" w:sz="4" w:space="0" w:color="000000"/>
+              <w:right w:val="single" w:sz="4" w:space="0" w:color="000000"/>
+            </w:tcBorders>
+            <w:shd w:val="clear" w:color="auto" w:fill="auto"/>
+            <w:tcMar>
+              <w:top w:w="0" w:type="dxa"/>
+              <w:left w:w="108" w:type="dxa"/>
+              <w:bottom w:w="0" w:type="dxa"/>
+              <w:right w:w="108" w:type="dxa"/>
+            </w:tcMar>
+          </w:tcPr>
+          <w:p>
+            <w:pPr>
+              <w:pStyle w:val="Paragrafoelenco"/>
+              <w:numPr>
+                <w:ilvl w:val="0"/>
+                <w:numId w:val="2"/>
+              </w:numPr>
+              <w:suppressAutoHyphens/>
+              <w:autoSpaceDN w:val="0"/>
+              <w:contextualSpacing w:val="0"/>
+              <w:textAlignment w:val="baseline"/>
+              <w:rPr>
+                <w:sz w:val="36"/>
+                <w:szCs w:val="36"/>
+              </w:rPr>
+            </w:pPr>
+            <w:r>
+              <w:rPr>
+                <w:sz w:val="36"/>
+                <w:szCs w:val="36"/>
+              </w:rPr>
+              <w:t>Login-Response</w:t>
+            </w:r>
+          </w:p>
+          <w:p>
+            <w:pPr>
+              <w:pStyle w:val="Paragrafoelenco"/>
+              <w:numPr>
+                <w:ilvl w:val="1"/>
+                <w:numId w:val="2"/>
+              </w:numPr>
+              <w:suppressAutoHyphens/>
+              <w:autoSpaceDN w:val="0"/>
+              <w:contextualSpacing w:val="0"/>
+              <w:textAlignment w:val="baseline"/>
+              <w:rPr>
+                <w:sz w:val="36"/>
+                <w:szCs w:val="36"/>
+              </w:rPr>
+            </w:pPr>
+            <w:r>
+              <w:rPr>
+                <w:sz w:val="36"/>
+                <w:szCs w:val="36"/>
+              </w:rPr>
+              <w:t>User</w:t>
+            </w:r>
+          </w:p>
+          <w:p>
+            <w:pPr>
+              <w:pStyle w:val="Paragrafoelenco"/>
+              <w:numPr>
+                <w:ilvl w:val="1"/>
+                <w:numId w:val="2"/>
+              </w:numPr>
+              <w:suppressAutoHyphens/>
+              <w:autoSpaceDN w:val="0"/>
+              <w:contextualSpacing w:val="0"/>
+              <w:textAlignment w:val="baseline"/>
+              <w:rPr>
+                <w:sz w:val="36"/>
+                <w:szCs w:val="36"/>
+              </w:rPr>
+            </w:pPr>
+            <w:r>
+              <w:rPr>
+                <w:sz w:val="36"/>
+                <w:szCs w:val="36"/>
+              </w:rPr>
+              <w:t>Token</w:t>
+            </w:r>
+          </w:p>
+          <w:p>
+            <w:pPr>
+              <w:pStyle w:val="Paragrafoelenco"/>
+              <w:numPr>
+                <w:ilvl w:val="1"/>
+                <w:numId w:val="2"/>
+              </w:numPr>
+              <w:suppressAutoHyphens/>
+              <w:autoSpaceDN w:val="0"/>
+              <w:contextualSpacing w:val="0"/>
+              <w:textAlignment w:val="baseline"/>
+              <w:rPr>
+                <w:sz w:val="36"/>
+                <w:szCs w:val="36"/>
+              </w:rPr>
+            </w:pPr>
+            <w:r>
+              <w:rPr>
+                <w:sz w:val="36"/>
+                <w:szCs w:val="36"/>
+              </w:rPr>
+              <w:t>message</w:t>
+            </w:r>
+          </w:p>
+        </w:tc>
+        <w:tc>
+          <w:tcPr>
+            <w:tcW w:w="4261" w:type="dxa"/>
+            <w:tcBorders>
+              <w:top w:val="single" w:sz="4" w:space="0" w:color="000000"/>
+              <w:left w:val="single" w:sz="4" w:space="0" w:color="000000"/>
+              <w:bottom w:val="single" w:sz="4" w:space="0" w:color="000000"/>
+              <w:right w:val="single" w:sz="4" w:space="0" w:color="000000"/>
+            </w:tcBorders>
+            <w:shd w:val="clear" w:color="auto" w:fill="auto"/>
+            <w:tcMar>
+              <w:top w:w="0" w:type="dxa"/>
+              <w:left w:w="108" w:type="dxa"/>
+              <w:bottom w:w="0" w:type="dxa"/>
+              <w:right w:w="108" w:type="dxa"/>
+            </w:tcMar>
+          </w:tcPr>
+          <w:p>
+            <w:pPr>
+              <w:pStyle w:val="Paragrafoelenco"/>
+              <w:numPr>
+                <w:ilvl w:val="0"/>
+                <w:numId w:val="2"/>
+              </w:numPr>
+              <w:suppressAutoHyphens/>
+              <w:autoSpaceDN w:val="0"/>
+              <w:contextualSpacing w:val="0"/>
+              <w:textAlignment w:val="baseline"/>
+              <w:rPr>
+                <w:sz w:val="36"/>
+                <w:szCs w:val="36"/>
+              </w:rPr>
+            </w:pPr>
+            <w:r>
+              <w:rPr>
+                <w:sz w:val="36"/>
+                <w:szCs w:val="36"/>
+              </w:rPr>
+              <w:t>User Model</w:t>
+            </w:r>
+          </w:p>
+        </w:tc>
+        <w:bookmarkStart w:id="0" w:name="_GoBack"/>
+        <w:bookmarkEnd w:id="0"/>
+      </w:tr>
+      <w:tr>
+        <w:tblPrEx>
+          <w:tblCellMar>
+            <w:top w:w="0" w:type="dxa"/>
+            <w:bottom w:w="0" w:type="dxa"/>
+          </w:tblCellMar>
+        </w:tblPrEx>
+        <w:trPr>
+          <w:trHeight w:val="489"/>
+        </w:trPr>
+        <w:tc>
+          <w:tcPr>
+            <w:tcW w:w="4261" w:type="dxa"/>
+            <w:tcBorders>
+              <w:top w:val="single" w:sz="4" w:space="0" w:color="000000"/>
+              <w:left w:val="single" w:sz="4" w:space="0" w:color="000000"/>
+              <w:bottom w:val="single" w:sz="4" w:space="0" w:color="000000"/>
+              <w:right w:val="single" w:sz="4" w:space="0" w:color="000000"/>
+            </w:tcBorders>
+            <w:shd w:val="clear" w:color="auto" w:fill="auto"/>
+            <w:tcMar>
+              <w:top w:w="0" w:type="dxa"/>
+              <w:left w:w="108" w:type="dxa"/>
+              <w:bottom w:w="0" w:type="dxa"/>
+              <w:right w:w="108" w:type="dxa"/>
+            </w:tcMar>
+          </w:tcPr>
+          <w:p>
+            <w:pPr>
+              <w:pStyle w:val="Paragrafoelenco"/>
+              <w:numPr>
+                <w:ilvl w:val="0"/>
+                <w:numId w:val="2"/>
+              </w:numPr>
+              <w:tabs>
+                <w:tab w:val="left" w:pos="1728"/>
+              </w:tabs>
+              <w:suppressAutoHyphens/>
+              <w:autoSpaceDN w:val="0"/>
+              <w:contextualSpacing w:val="0"/>
+              <w:textAlignment w:val="baseline"/>
+              <w:rPr>
+                <w:sz w:val="36"/>
+                <w:szCs w:val="36"/>
+              </w:rPr>
+            </w:pPr>
+            <w:r>
+              <w:rPr>
+                <w:sz w:val="36"/>
+                <w:szCs w:val="36"/>
+              </w:rPr>
+              <w:t>Login-Request</w:t>
+            </w:r>
+          </w:p>
+          <w:p>
+            <w:pPr>
+              <w:pStyle w:val="Paragrafoelenco"/>
+              <w:numPr>
+                <w:ilvl w:val="1"/>
+                <w:numId w:val="2"/>
+              </w:numPr>
+              <w:tabs>
+                <w:tab w:val="left" w:pos="288"/>
+              </w:tabs>
+              <w:suppressAutoHyphens/>
+              <w:autoSpaceDN w:val="0"/>
+              <w:contextualSpacing w:val="0"/>
+              <w:textAlignment w:val="baseline"/>
+              <w:rPr>
+                <w:sz w:val="36"/>
+                <w:szCs w:val="36"/>
+              </w:rPr>
+            </w:pPr>
+            <w:r>
+              <w:rPr>
+                <w:sz w:val="36"/>
+                <w:szCs w:val="36"/>
+              </w:rPr>
+              <w:t>username</w:t>
+            </w:r>
+          </w:p>
+          <w:p>
+            <w:pPr>
+              <w:pStyle w:val="Paragrafoelenco"/>
+              <w:numPr>
+                <w:ilvl w:val="1"/>
+                <w:numId w:val="2"/>
+              </w:numPr>
+              <w:tabs>
+                <w:tab w:val="left" w:pos="288"/>
+              </w:tabs>
+              <w:suppressAutoHyphens/>
+              <w:autoSpaceDN w:val="0"/>
+              <w:contextualSpacing w:val="0"/>
+              <w:textAlignment w:val="baseline"/>
+              <w:rPr>
+                <w:sz w:val="36"/>
+                <w:szCs w:val="36"/>
+              </w:rPr>
+            </w:pPr>
+            <w:r>
+              <w:rPr>
+                <w:sz w:val="36"/>
+                <w:szCs w:val="36"/>
+              </w:rPr>
+              <w:t>password</w:t>
+            </w:r>
+          </w:p>
+        </w:tc>
+        <w:tc>
+          <w:tcPr>
+            <w:tcW w:w="4261" w:type="dxa"/>
+            <w:tcBorders>
+              <w:top w:val="single" w:sz="4" w:space="0" w:color="000000"/>
+              <w:left w:val="single" w:sz="4" w:space="0" w:color="000000"/>
+              <w:bottom w:val="single" w:sz="4" w:space="0" w:color="000000"/>
+              <w:right w:val="single" w:sz="4" w:space="0" w:color="000000"/>
+            </w:tcBorders>
+            <w:shd w:val="clear" w:color="auto" w:fill="auto"/>
+            <w:tcMar>
+              <w:top w:w="0" w:type="dxa"/>
+              <w:left w:w="108" w:type="dxa"/>
+              <w:bottom w:w="0" w:type="dxa"/>
+              <w:right w:w="108" w:type="dxa"/>
+            </w:tcMar>
+          </w:tcPr>
+          <w:p>
+            <w:pPr>
+              <w:pStyle w:val="Paragrafoelenco"/>
+              <w:rPr>
+                <w:sz w:val="36"/>
+                <w:szCs w:val="36"/>
+              </w:rPr>
+            </w:pPr>
+          </w:p>
+        </w:tc>
+      </w:tr>
+    </w:tbl>
+    <w:p/>
+    <w:tbl>
+      <w:tblPr>
+        <w:tblW w:w="8559" w:type="dxa"/>
+        <w:tblCellMar>
+          <w:left w:w="10" w:type="dxa"/>
+          <w:right w:w="10" w:type="dxa"/>
+        </w:tblCellMar>
+        <w:tblLook w:val="04A0" w:firstRow="1" w:lastRow="0" w:firstColumn="1" w:lastColumn="0" w:noHBand="0" w:noVBand="1"/>
+      </w:tblPr>
+      <w:tblGrid>
+        <w:gridCol w:w="4279"/>
+        <w:gridCol w:w="4280"/>
+      </w:tblGrid>
+      <w:tr>
+        <w:tblPrEx>
+          <w:tblCellMar>
+            <w:top w:w="0" w:type="dxa"/>
+            <w:bottom w:w="0" w:type="dxa"/>
+          </w:tblCellMar>
+        </w:tblPrEx>
+        <w:trPr>
+          <w:trHeight w:val="766"/>
+        </w:trPr>
+        <w:tc>
+          <w:tcPr>
+            <w:tcW w:w="8559" w:type="dxa"/>
+            <w:gridSpan w:val="2"/>
+            <w:tcBorders>
+              <w:top w:val="single" w:sz="4" w:space="0" w:color="000000"/>
+              <w:left w:val="single" w:sz="4" w:space="0" w:color="000000"/>
+              <w:bottom w:val="single" w:sz="4" w:space="0" w:color="000000"/>
+              <w:right w:val="single" w:sz="4" w:space="0" w:color="000000"/>
+            </w:tcBorders>
+            <w:shd w:val="clear" w:color="auto" w:fill="auto"/>
+            <w:tcMar>
+              <w:top w:w="0" w:type="dxa"/>
+              <w:left w:w="108" w:type="dxa"/>
+              <w:bottom w:w="0" w:type="dxa"/>
+              <w:right w:w="108" w:type="dxa"/>
+            </w:tcMar>
+          </w:tcPr>
+          <w:p>
+            <w:pPr>
+              <w:jc w:val="center"/>
+              <w:rPr>
+                <w:sz w:val="56"/>
+                <w:szCs w:val="56"/>
+              </w:rPr>
+            </w:pPr>
+            <w:r>
+              <w:rPr>
+                <w:sz w:val="56"/>
+                <w:szCs w:val="56"/>
+              </w:rPr>
+              <w:t>Check Registration</w:t>
+            </w:r>
+          </w:p>
+        </w:tc>
+      </w:tr>
+      <w:tr>
+        <w:tblPrEx>
+          <w:tblCellMar>
+            <w:top w:w="0" w:type="dxa"/>
+            <w:bottom w:w="0" w:type="dxa"/>
+          </w:tblCellMar>
+        </w:tblPrEx>
+        <w:trPr>
+          <w:trHeight w:val="766"/>
+        </w:trPr>
+        <w:tc>
+          <w:tcPr>
+            <w:tcW w:w="4279" w:type="dxa"/>
+            <w:tcBorders>
+              <w:top w:val="single" w:sz="4" w:space="0" w:color="000000"/>
+              <w:left w:val="single" w:sz="4" w:space="0" w:color="000000"/>
+              <w:bottom w:val="single" w:sz="4" w:space="0" w:color="000000"/>
+              <w:right w:val="single" w:sz="4" w:space="0" w:color="000000"/>
+            </w:tcBorders>
+            <w:shd w:val="clear" w:color="auto" w:fill="auto"/>
+            <w:tcMar>
+              <w:top w:w="0" w:type="dxa"/>
+              <w:left w:w="108" w:type="dxa"/>
+              <w:bottom w:w="0" w:type="dxa"/>
+              <w:right w:w="108" w:type="dxa"/>
+            </w:tcMar>
+          </w:tcPr>
+          <w:p>
+            <w:pPr>
+              <w:jc w:val="center"/>
+              <w:rPr>
+                <w:sz w:val="40"/>
+                <w:szCs w:val="40"/>
+              </w:rPr>
+            </w:pPr>
+            <w:r>
+              <w:rPr>
+                <w:sz w:val="40"/>
+                <w:szCs w:val="40"/>
+              </w:rPr>
+              <w:t>Responsibilities</w:t>
+            </w:r>
+          </w:p>
+        </w:tc>
+        <w:tc>
+          <w:tcPr>
+            <w:tcW w:w="4279" w:type="dxa"/>
+            <w:tcBorders>
+              <w:top w:val="single" w:sz="4" w:space="0" w:color="000000"/>
+              <w:left w:val="single" w:sz="4" w:space="0" w:color="000000"/>
+              <w:bottom w:val="single" w:sz="4" w:space="0" w:color="000000"/>
+              <w:right w:val="single" w:sz="4" w:space="0" w:color="000000"/>
+            </w:tcBorders>
+            <w:shd w:val="clear" w:color="auto" w:fill="auto"/>
+            <w:tcMar>
+              <w:top w:w="0" w:type="dxa"/>
+              <w:left w:w="108" w:type="dxa"/>
+              <w:bottom w:w="0" w:type="dxa"/>
+              <w:right w:w="108" w:type="dxa"/>
+            </w:tcMar>
+          </w:tcPr>
+          <w:p>
+            <w:pPr>
+              <w:jc w:val="center"/>
+              <w:rPr>
+                <w:sz w:val="40"/>
+                <w:szCs w:val="40"/>
+              </w:rPr>
+            </w:pPr>
+            <w:r>
+              <w:rPr>
+                <w:sz w:val="40"/>
+                <w:szCs w:val="40"/>
+              </w:rPr>
+              <w:t>Collaborators</w:t>
+            </w:r>
+          </w:p>
+        </w:tc>
+      </w:tr>
+      <w:tr>
+        <w:tblPrEx>
+          <w:tblCellMar>
+            <w:top w:w="0" w:type="dxa"/>
+            <w:bottom w:w="0" w:type="dxa"/>
+          </w:tblCellMar>
+        </w:tblPrEx>
+        <w:trPr>
+          <w:trHeight w:val="801"/>
+        </w:trPr>
+        <w:tc>
+          <w:tcPr>
+            <w:tcW w:w="4279" w:type="dxa"/>
+            <w:tcBorders>
+              <w:top w:val="single" w:sz="4" w:space="0" w:color="000000"/>
+              <w:left w:val="single" w:sz="4" w:space="0" w:color="000000"/>
+              <w:bottom w:val="single" w:sz="4" w:space="0" w:color="000000"/>
+              <w:right w:val="single" w:sz="4" w:space="0" w:color="000000"/>
+            </w:tcBorders>
+            <w:shd w:val="clear" w:color="auto" w:fill="auto"/>
+            <w:tcMar>
+              <w:top w:w="0" w:type="dxa"/>
+              <w:left w:w="108" w:type="dxa"/>
+              <w:bottom w:w="0" w:type="dxa"/>
+              <w:right w:w="108" w:type="dxa"/>
+            </w:tcMar>
+          </w:tcPr>
+          <w:p>
+            <w:pPr>
+              <w:pStyle w:val="Paragrafoelenco"/>
+              <w:numPr>
+                <w:ilvl w:val="0"/>
+                <w:numId w:val="2"/>
+              </w:numPr>
+              <w:suppressAutoHyphens/>
+              <w:autoSpaceDN w:val="0"/>
+              <w:contextualSpacing w:val="0"/>
+              <w:textAlignment w:val="baseline"/>
+              <w:rPr>
+                <w:sz w:val="36"/>
+                <w:szCs w:val="36"/>
+              </w:rPr>
+            </w:pPr>
+            <w:r>
+              <w:rPr>
+                <w:sz w:val="36"/>
+                <w:szCs w:val="36"/>
+              </w:rPr>
+              <w:t>Check for unique Username</w:t>
+            </w:r>
+          </w:p>
+        </w:tc>
+        <w:tc>
+          <w:tcPr>
+            <w:tcW w:w="4279" w:type="dxa"/>
+            <w:tcBorders>
+              <w:top w:val="single" w:sz="4" w:space="0" w:color="000000"/>
+              <w:left w:val="single" w:sz="4" w:space="0" w:color="000000"/>
+              <w:bottom w:val="single" w:sz="4" w:space="0" w:color="000000"/>
+              <w:right w:val="single" w:sz="4" w:space="0" w:color="000000"/>
+            </w:tcBorders>
+            <w:shd w:val="clear" w:color="auto" w:fill="auto"/>
+            <w:tcMar>
+              <w:top w:w="0" w:type="dxa"/>
+              <w:left w:w="108" w:type="dxa"/>
+              <w:bottom w:w="0" w:type="dxa"/>
+              <w:right w:w="108" w:type="dxa"/>
+            </w:tcMar>
+          </w:tcPr>
+          <w:p>
+            <w:pPr>
+              <w:pStyle w:val="Paragrafoelenco"/>
+              <w:numPr>
+                <w:ilvl w:val="0"/>
+                <w:numId w:val="2"/>
+              </w:numPr>
+              <w:suppressAutoHyphens/>
+              <w:autoSpaceDN w:val="0"/>
+              <w:contextualSpacing w:val="0"/>
+              <w:textAlignment w:val="baseline"/>
+              <w:rPr>
+                <w:sz w:val="36"/>
+                <w:szCs w:val="36"/>
+              </w:rPr>
+            </w:pPr>
+            <w:r>
+              <w:rPr>
+                <w:sz w:val="36"/>
+                <w:szCs w:val="36"/>
+              </w:rPr>
+              <w:t>User Model</w:t>
+            </w:r>
+          </w:p>
+        </w:tc>
+      </w:tr>
+      <w:tr>
+        <w:tblPrEx>
+          <w:tblCellMar>
+            <w:top w:w="0" w:type="dxa"/>
+            <w:bottom w:w="0" w:type="dxa"/>
+          </w:tblCellMar>
+        </w:tblPrEx>
+        <w:trPr>
+          <w:trHeight w:val="766"/>
+        </w:trPr>
+        <w:tc>
+          <w:tcPr>
+            <w:tcW w:w="4279" w:type="dxa"/>
+            <w:tcBorders>
+              <w:top w:val="single" w:sz="4" w:space="0" w:color="000000"/>
+              <w:left w:val="single" w:sz="4" w:space="0" w:color="000000"/>
+              <w:bottom w:val="single" w:sz="4" w:space="0" w:color="000000"/>
+              <w:right w:val="single" w:sz="4" w:space="0" w:color="000000"/>
+            </w:tcBorders>
+            <w:shd w:val="clear" w:color="auto" w:fill="auto"/>
+            <w:tcMar>
+              <w:top w:w="0" w:type="dxa"/>
+              <w:left w:w="108" w:type="dxa"/>
+              <w:bottom w:w="0" w:type="dxa"/>
+              <w:right w:w="108" w:type="dxa"/>
+            </w:tcMar>
+          </w:tcPr>
+          <w:p>
+            <w:pPr>
+              <w:pStyle w:val="Paragrafoelenco"/>
+              <w:numPr>
+                <w:ilvl w:val="0"/>
+                <w:numId w:val="2"/>
+              </w:numPr>
+              <w:tabs>
+                <w:tab w:val="left" w:pos="1728"/>
+              </w:tabs>
+              <w:suppressAutoHyphens/>
+              <w:autoSpaceDN w:val="0"/>
+              <w:contextualSpacing w:val="0"/>
+              <w:textAlignment w:val="baseline"/>
+              <w:rPr>
+                <w:sz w:val="36"/>
+                <w:szCs w:val="36"/>
+                <w:lang w:val="en-US"/>
+              </w:rPr>
+            </w:pPr>
+            <w:r>
+              <w:rPr>
+                <w:sz w:val="36"/>
+                <w:szCs w:val="36"/>
+                <w:lang w:val="en-US"/>
+              </w:rPr>
+              <w:t>Check for unique E-Mail</w:t>
+            </w:r>
+          </w:p>
+        </w:tc>
+        <w:tc>
+          <w:tcPr>
+            <w:tcW w:w="4279" w:type="dxa"/>
+            <w:tcBorders>
+              <w:top w:val="single" w:sz="4" w:space="0" w:color="000000"/>
+              <w:left w:val="single" w:sz="4" w:space="0" w:color="000000"/>
+              <w:bottom w:val="single" w:sz="4" w:space="0" w:color="000000"/>
+              <w:right w:val="single" w:sz="4" w:space="0" w:color="000000"/>
+            </w:tcBorders>
+            <w:shd w:val="clear" w:color="auto" w:fill="auto"/>
+            <w:tcMar>
+              <w:top w:w="0" w:type="dxa"/>
+              <w:left w:w="108" w:type="dxa"/>
+              <w:bottom w:w="0" w:type="dxa"/>
+              <w:right w:w="108" w:type="dxa"/>
+            </w:tcMar>
+          </w:tcPr>
+          <w:p>
+            <w:pPr>
+              <w:ind w:left="360"/>
+              <w:rPr>
+                <w:sz w:val="36"/>
+                <w:szCs w:val="36"/>
+                <w:lang w:val="en-US"/>
+              </w:rPr>
+            </w:pPr>
+          </w:p>
+        </w:tc>
+      </w:tr>
+    </w:tbl>
     <w:p>
       <w:pPr>
         <w:rPr>
           <w:lang w:val="en-US"/>
         </w:rPr>
       </w:pPr>
-      <w:r>
-        <w:rPr>
-          <w:lang w:val="en-US"/>
-        </w:rPr>
-        <w:t>Marco please put you Example here and change the title. Thanks!</w:t>
-      </w:r>
     </w:p>
     <w:sectPr>
       <w:pgSz w:w="11900" w:h="16840"/>
@@ -1279,7 +2455,7 @@
 </file>
 
 <file path=word/endnotes.xml><?xml version="1.0" encoding="utf-8"?>
-<w:endnotes xmlns:wpc="http://schemas.microsoft.com/office/word/2010/wordprocessingCanvas" xmlns:cx="http://schemas.microsoft.com/office/drawing/2014/chartex" xmlns:cx1="http://schemas.microsoft.com/office/drawing/2015/9/8/chartex" xmlns:cx2="http://schemas.microsoft.com/office/drawing/2015/10/21/chartex" xmlns:cx3="http://schemas.microsoft.com/office/drawing/2016/5/9/chartex" xmlns:cx4="http://schemas.microsoft.com/office/drawing/2016/5/10/chartex" xmlns:cx5="http://schemas.microsoft.com/office/drawing/2016/5/11/chartex" xmlns:cx6="http://schemas.microsoft.com/office/drawing/2016/5/12/chartex" xmlns:cx7="http://schemas.microsoft.com/office/drawing/2016/5/13/chartex" xmlns:cx8="http://schemas.microsoft.com/office/drawing/2016/5/14/chartex" xmlns:mc="http://schemas.openxmlformats.org/markup-compatibility/2006" xmlns:aink="http://schemas.microsoft.com/office/drawing/2016/ink" xmlns:am3d="http://schemas.microsoft.com/office/drawing/2017/model3d" xmlns:o="urn:schemas-microsoft-com:office:office" xmlns:r="http://schemas.openxmlformats.org/officeDocument/2006/relationships" xmlns:m="http://schemas.openxmlformats.org/officeDocument/2006/math" xmlns:v="urn:schemas-microsoft-com:vml" xmlns:wp14="http://schemas.microsoft.com/office/word/2010/wordprocessingDrawing" xmlns:wp="http://schemas.openxmlformats.org/drawingml/2006/wordprocessingDrawing" xmlns:w10="urn:schemas-microsoft-com:office:word" xmlns:w="http://schemas.openxmlformats.org/wordprocessingml/2006/main" xmlns:w14="http://schemas.microsoft.com/office/word/2010/wordml" xmlns:w15="http://schemas.microsoft.com/office/word/2012/wordml" xmlns:w16cex="http://schemas.microsoft.com/office/word/2018/wordml/cex" xmlns:w16cid="http://schemas.microsoft.com/office/word/2016/wordml/cid" xmlns:w16="http://schemas.microsoft.com/office/word/2018/wordml" xmlns:w16se="http://schemas.microsoft.com/office/word/2015/wordml/symex" xmlns:wpg="http://schemas.microsoft.com/office/word/2010/wordprocessingGroup" xmlns:wpi="http://schemas.microsoft.com/office/word/2010/wordprocessingInk" xmlns:wne="http://schemas.microsoft.com/office/word/2006/wordml" xmlns:wps="http://schemas.microsoft.com/office/word/2010/wordprocessingShape" mc:Ignorable="w14 w15 w16se w16cid w16 w16cex wp14">
+<w:endnotes xmlns:wpc="http://schemas.microsoft.com/office/word/2010/wordprocessingCanvas" xmlns:mc="http://schemas.openxmlformats.org/markup-compatibility/2006" xmlns:o="urn:schemas-microsoft-com:office:office" xmlns:r="http://schemas.openxmlformats.org/officeDocument/2006/relationships" xmlns:m="http://schemas.openxmlformats.org/officeDocument/2006/math" xmlns:v="urn:schemas-microsoft-com:vml" xmlns:wp14="http://schemas.microsoft.com/office/word/2010/wordprocessingDrawing" xmlns:wp="http://schemas.openxmlformats.org/drawingml/2006/wordprocessingDrawing" xmlns:w10="urn:schemas-microsoft-com:office:word" xmlns:w="http://schemas.openxmlformats.org/wordprocessingml/2006/main" xmlns:w14="http://schemas.microsoft.com/office/word/2010/wordml" xmlns:w15="http://schemas.microsoft.com/office/word/2012/wordml" xmlns:wpg="http://schemas.microsoft.com/office/word/2010/wordprocessingGroup" xmlns:wpi="http://schemas.microsoft.com/office/word/2010/wordprocessingInk" xmlns:wne="http://schemas.microsoft.com/office/word/2006/wordml" xmlns:wps="http://schemas.microsoft.com/office/word/2010/wordprocessingShape" mc:Ignorable="w14 w15 wp14">
   <w:endnote w:type="separator" w:id="-1">
     <w:p>
       <w:r>
@@ -1298,7 +2474,7 @@
 </file>
 
 <file path=word/footnotes.xml><?xml version="1.0" encoding="utf-8"?>
-<w:footnotes xmlns:wpc="http://schemas.microsoft.com/office/word/2010/wordprocessingCanvas" xmlns:cx="http://schemas.microsoft.com/office/drawing/2014/chartex" xmlns:cx1="http://schemas.microsoft.com/office/drawing/2015/9/8/chartex" xmlns:cx2="http://schemas.microsoft.com/office/drawing/2015/10/21/chartex" xmlns:cx3="http://schemas.microsoft.com/office/drawing/2016/5/9/chartex" xmlns:cx4="http://schemas.microsoft.com/office/drawing/2016/5/10/chartex" xmlns:cx5="http://schemas.microsoft.com/office/drawing/2016/5/11/chartex" xmlns:cx6="http://schemas.microsoft.com/office/drawing/2016/5/12/chartex" xmlns:cx7="http://schemas.microsoft.com/office/drawing/2016/5/13/chartex" xmlns:cx8="http://schemas.microsoft.com/office/drawing/2016/5/14/chartex" xmlns:mc="http://schemas.openxmlformats.org/markup-compatibility/2006" xmlns:aink="http://schemas.microsoft.com/office/drawing/2016/ink" xmlns:am3d="http://schemas.microsoft.com/office/drawing/2017/model3d" xmlns:o="urn:schemas-microsoft-com:office:office" xmlns:r="http://schemas.openxmlformats.org/officeDocument/2006/relationships" xmlns:m="http://schemas.openxmlformats.org/officeDocument/2006/math" xmlns:v="urn:schemas-microsoft-com:vml" xmlns:wp14="http://schemas.microsoft.com/office/word/2010/wordprocessingDrawing" xmlns:wp="http://schemas.openxmlformats.org/drawingml/2006/wordprocessingDrawing" xmlns:w10="urn:schemas-microsoft-com:office:word" xmlns:w="http://schemas.openxmlformats.org/wordprocessingml/2006/main" xmlns:w14="http://schemas.microsoft.com/office/word/2010/wordml" xmlns:w15="http://schemas.microsoft.com/office/word/2012/wordml" xmlns:w16cex="http://schemas.microsoft.com/office/word/2018/wordml/cex" xmlns:w16cid="http://schemas.microsoft.com/office/word/2016/wordml/cid" xmlns:w16="http://schemas.microsoft.com/office/word/2018/wordml" xmlns:w16se="http://schemas.microsoft.com/office/word/2015/wordml/symex" xmlns:wpg="http://schemas.microsoft.com/office/word/2010/wordprocessingGroup" xmlns:wpi="http://schemas.microsoft.com/office/word/2010/wordprocessingInk" xmlns:wne="http://schemas.microsoft.com/office/word/2006/wordml" xmlns:wps="http://schemas.microsoft.com/office/word/2010/wordprocessingShape" mc:Ignorable="w14 w15 w16se w16cid w16 w16cex wp14">
+<w:footnotes xmlns:wpc="http://schemas.microsoft.com/office/word/2010/wordprocessingCanvas" xmlns:mc="http://schemas.openxmlformats.org/markup-compatibility/2006" xmlns:o="urn:schemas-microsoft-com:office:office" xmlns:r="http://schemas.openxmlformats.org/officeDocument/2006/relationships" xmlns:m="http://schemas.openxmlformats.org/officeDocument/2006/math" xmlns:v="urn:schemas-microsoft-com:vml" xmlns:wp14="http://schemas.microsoft.com/office/word/2010/wordprocessingDrawing" xmlns:wp="http://schemas.openxmlformats.org/drawingml/2006/wordprocessingDrawing" xmlns:w10="urn:schemas-microsoft-com:office:word" xmlns:w="http://schemas.openxmlformats.org/wordprocessingml/2006/main" xmlns:w14="http://schemas.microsoft.com/office/word/2010/wordml" xmlns:w15="http://schemas.microsoft.com/office/word/2012/wordml" xmlns:wpg="http://schemas.microsoft.com/office/word/2010/wordprocessingGroup" xmlns:wpi="http://schemas.microsoft.com/office/word/2010/wordprocessingInk" xmlns:wne="http://schemas.microsoft.com/office/word/2006/wordml" xmlns:wps="http://schemas.microsoft.com/office/word/2010/wordprocessingShape" mc:Ignorable="w14 w15 wp14">
   <w:footnote w:type="separator" w:id="-1">
     <w:p>
       <w:r>
@@ -1317,8 +2493,112 @@
 </file>
 
 <file path=word/numbering.xml><?xml version="1.0" encoding="utf-8"?>
-<w:numbering xmlns:wpc="http://schemas.microsoft.com/office/word/2010/wordprocessingCanvas" xmlns:cx="http://schemas.microsoft.com/office/drawing/2014/chartex" xmlns:cx1="http://schemas.microsoft.com/office/drawing/2015/9/8/chartex" xmlns:cx2="http://schemas.microsoft.com/office/drawing/2015/10/21/chartex" xmlns:cx3="http://schemas.microsoft.com/office/drawing/2016/5/9/chartex" xmlns:cx4="http://schemas.microsoft.com/office/drawing/2016/5/10/chartex" xmlns:cx5="http://schemas.microsoft.com/office/drawing/2016/5/11/chartex" xmlns:cx6="http://schemas.microsoft.com/office/drawing/2016/5/12/chartex" xmlns:cx7="http://schemas.microsoft.com/office/drawing/2016/5/13/chartex" xmlns:cx8="http://schemas.microsoft.com/office/drawing/2016/5/14/chartex" xmlns:mc="http://schemas.openxmlformats.org/markup-compatibility/2006" xmlns:aink="http://schemas.microsoft.com/office/drawing/2016/ink" xmlns:am3d="http://schemas.microsoft.com/office/drawing/2017/model3d" xmlns:o="urn:schemas-microsoft-com:office:office" xmlns:r="http://schemas.openxmlformats.org/officeDocument/2006/relationships" xmlns:m="http://schemas.openxmlformats.org/officeDocument/2006/math" xmlns:v="urn:schemas-microsoft-com:vml" xmlns:wp14="http://schemas.microsoft.com/office/word/2010/wordprocessingDrawing" xmlns:wp="http://schemas.openxmlformats.org/drawingml/2006/wordprocessingDrawing" xmlns:w10="urn:schemas-microsoft-com:office:word" xmlns:w="http://schemas.openxmlformats.org/wordprocessingml/2006/main" xmlns:w14="http://schemas.microsoft.com/office/word/2010/wordml" xmlns:w15="http://schemas.microsoft.com/office/word/2012/wordml" xmlns:w16cex="http://schemas.microsoft.com/office/word/2018/wordml/cex" xmlns:w16cid="http://schemas.microsoft.com/office/word/2016/wordml/cid" xmlns:w16="http://schemas.microsoft.com/office/word/2018/wordml" xmlns:w16se="http://schemas.microsoft.com/office/word/2015/wordml/symex" xmlns:wpg="http://schemas.microsoft.com/office/word/2010/wordprocessingGroup" xmlns:wpi="http://schemas.microsoft.com/office/word/2010/wordprocessingInk" xmlns:wne="http://schemas.microsoft.com/office/word/2006/wordml" xmlns:wps="http://schemas.microsoft.com/office/word/2010/wordprocessingShape" mc:Ignorable="w14 w15 w16se w16cid w16 w16cex wp14">
+<w:numbering xmlns:wpc="http://schemas.microsoft.com/office/word/2010/wordprocessingCanvas" xmlns:mc="http://schemas.openxmlformats.org/markup-compatibility/2006" xmlns:o="urn:schemas-microsoft-com:office:office" xmlns:r="http://schemas.openxmlformats.org/officeDocument/2006/relationships" xmlns:m="http://schemas.openxmlformats.org/officeDocument/2006/math" xmlns:v="urn:schemas-microsoft-com:vml" xmlns:wp14="http://schemas.microsoft.com/office/word/2010/wordprocessingDrawing" xmlns:wp="http://schemas.openxmlformats.org/drawingml/2006/wordprocessingDrawing" xmlns:w10="urn:schemas-microsoft-com:office:word" xmlns:w="http://schemas.openxmlformats.org/wordprocessingml/2006/main" xmlns:w14="http://schemas.microsoft.com/office/word/2010/wordml" xmlns:w15="http://schemas.microsoft.com/office/word/2012/wordml" xmlns:wpg="http://schemas.microsoft.com/office/word/2010/wordprocessingGroup" xmlns:wpi="http://schemas.microsoft.com/office/word/2010/wordprocessingInk" xmlns:wne="http://schemas.microsoft.com/office/word/2006/wordml" xmlns:wps="http://schemas.microsoft.com/office/word/2010/wordprocessingShape" mc:Ignorable="w14 w15 wp14">
   <w:abstractNum w:abstractNumId="0" w15:restartNumberingAfterBreak="0">
+    <w:nsid w:val="1D7A7818"/>
+    <w:multiLevelType w:val="multilevel"/>
+    <w:tmpl w:val="1F16E9A8"/>
+    <w:lvl w:ilvl="0">
+      <w:numFmt w:val="bullet"/>
+      <w:lvlText w:val="-"/>
+      <w:lvlJc w:val="left"/>
+      <w:pPr>
+        <w:ind w:left="720" w:hanging="360"/>
+      </w:pPr>
+      <w:rPr>
+        <w:rFonts w:ascii="Calibri" w:eastAsia="Calibri" w:hAnsi="Calibri" w:cs="Calibri"/>
+      </w:rPr>
+    </w:lvl>
+    <w:lvl w:ilvl="1">
+      <w:numFmt w:val="bullet"/>
+      <w:lvlText w:val="o"/>
+      <w:lvlJc w:val="left"/>
+      <w:pPr>
+        <w:ind w:left="1440" w:hanging="360"/>
+      </w:pPr>
+      <w:rPr>
+        <w:rFonts w:ascii="Courier New" w:hAnsi="Courier New" w:cs="Courier New"/>
+      </w:rPr>
+    </w:lvl>
+    <w:lvl w:ilvl="2">
+      <w:numFmt w:val="bullet"/>
+      <w:lvlText w:val=""/>
+      <w:lvlJc w:val="left"/>
+      <w:pPr>
+        <w:ind w:left="2160" w:hanging="360"/>
+      </w:pPr>
+      <w:rPr>
+        <w:rFonts w:ascii="Wingdings" w:hAnsi="Wingdings"/>
+      </w:rPr>
+    </w:lvl>
+    <w:lvl w:ilvl="3">
+      <w:numFmt w:val="bullet"/>
+      <w:lvlText w:val=""/>
+      <w:lvlJc w:val="left"/>
+      <w:pPr>
+        <w:ind w:left="2880" w:hanging="360"/>
+      </w:pPr>
+      <w:rPr>
+        <w:rFonts w:ascii="Symbol" w:hAnsi="Symbol"/>
+      </w:rPr>
+    </w:lvl>
+    <w:lvl w:ilvl="4">
+      <w:numFmt w:val="bullet"/>
+      <w:lvlText w:val="o"/>
+      <w:lvlJc w:val="left"/>
+      <w:pPr>
+        <w:ind w:left="3600" w:hanging="360"/>
+      </w:pPr>
+      <w:rPr>
+        <w:rFonts w:ascii="Courier New" w:hAnsi="Courier New" w:cs="Courier New"/>
+      </w:rPr>
+    </w:lvl>
+    <w:lvl w:ilvl="5">
+      <w:numFmt w:val="bullet"/>
+      <w:lvlText w:val=""/>
+      <w:lvlJc w:val="left"/>
+      <w:pPr>
+        <w:ind w:left="4320" w:hanging="360"/>
+      </w:pPr>
+      <w:rPr>
+        <w:rFonts w:ascii="Wingdings" w:hAnsi="Wingdings"/>
+      </w:rPr>
+    </w:lvl>
+    <w:lvl w:ilvl="6">
+      <w:numFmt w:val="bullet"/>
+      <w:lvlText w:val=""/>
+      <w:lvlJc w:val="left"/>
+      <w:pPr>
+        <w:ind w:left="5040" w:hanging="360"/>
+      </w:pPr>
+      <w:rPr>
+        <w:rFonts w:ascii="Symbol" w:hAnsi="Symbol"/>
+      </w:rPr>
+    </w:lvl>
+    <w:lvl w:ilvl="7">
+      <w:numFmt w:val="bullet"/>
+      <w:lvlText w:val="o"/>
+      <w:lvlJc w:val="left"/>
+      <w:pPr>
+        <w:ind w:left="5760" w:hanging="360"/>
+      </w:pPr>
+      <w:rPr>
+        <w:rFonts w:ascii="Courier New" w:hAnsi="Courier New" w:cs="Courier New"/>
+      </w:rPr>
+    </w:lvl>
+    <w:lvl w:ilvl="8">
+      <w:numFmt w:val="bullet"/>
+      <w:lvlText w:val=""/>
+      <w:lvlJc w:val="left"/>
+      <w:pPr>
+        <w:ind w:left="6480" w:hanging="360"/>
+      </w:pPr>
+      <w:rPr>
+        <w:rFonts w:ascii="Wingdings" w:hAnsi="Wingdings"/>
+      </w:rPr>
+    </w:lvl>
+  </w:abstractNum>
+  <w:abstractNum w:abstractNumId="1" w15:restartNumberingAfterBreak="0">
     <w:nsid w:val="1E247C40"/>
     <w:multiLevelType w:val="hybridMultilevel"/>
     <w:tmpl w:val="EFDC71A8"/>
@@ -1432,13 +2712,16 @@
     </w:lvl>
   </w:abstractNum>
   <w:num w:numId="1">
+    <w:abstractNumId w:val="1"/>
+  </w:num>
+  <w:num w:numId="2">
     <w:abstractNumId w:val="0"/>
   </w:num>
 </w:numbering>
 </file>
 
 <file path=word/styles.xml><?xml version="1.0" encoding="utf-8"?>
-<w:styles xmlns:mc="http://schemas.openxmlformats.org/markup-compatibility/2006" xmlns:r="http://schemas.openxmlformats.org/officeDocument/2006/relationships" xmlns:w="http://schemas.openxmlformats.org/wordprocessingml/2006/main" xmlns:w14="http://schemas.microsoft.com/office/word/2010/wordml" xmlns:w15="http://schemas.microsoft.com/office/word/2012/wordml" xmlns:w16cex="http://schemas.microsoft.com/office/word/2018/wordml/cex" xmlns:w16cid="http://schemas.microsoft.com/office/word/2016/wordml/cid" xmlns:w16="http://schemas.microsoft.com/office/word/2018/wordml" xmlns:w16se="http://schemas.microsoft.com/office/word/2015/wordml/symex" mc:Ignorable="w14 w15 w16se w16cid w16 w16cex">
+<w:styles xmlns:mc="http://schemas.openxmlformats.org/markup-compatibility/2006" xmlns:r="http://schemas.openxmlformats.org/officeDocument/2006/relationships" xmlns:w="http://schemas.openxmlformats.org/wordprocessingml/2006/main" xmlns:w14="http://schemas.microsoft.com/office/word/2010/wordml" xmlns:w15="http://schemas.microsoft.com/office/word/2012/wordml" mc:Ignorable="w14 w15">
   <w:docDefaults>
     <w:rPrDefault>
       <w:rPr>
@@ -1450,7 +2733,7 @@
     </w:rPrDefault>
     <w:pPrDefault/>
   </w:docDefaults>
-  <w:latentStyles w:defLockedState="0" w:defUIPriority="99" w:defSemiHidden="0" w:defUnhideWhenUsed="0" w:defQFormat="0" w:count="376">
+  <w:latentStyles w:defLockedState="0" w:defUIPriority="99" w:defSemiHidden="0" w:defUnhideWhenUsed="0" w:defQFormat="0" w:count="371">
     <w:lsdException w:name="Normal" w:uiPriority="0" w:qFormat="1"/>
     <w:lsdException w:name="heading 1" w:uiPriority="9" w:qFormat="1"/>
     <w:lsdException w:name="heading 2" w:semiHidden="1" w:uiPriority="9" w:unhideWhenUsed="1" w:qFormat="1"/>
@@ -1556,6 +2839,7 @@
     <w:lsdException w:name="HTML Sample" w:semiHidden="1" w:unhideWhenUsed="1"/>
     <w:lsdException w:name="HTML Typewriter" w:semiHidden="1" w:unhideWhenUsed="1"/>
     <w:lsdException w:name="HTML Variable" w:semiHidden="1" w:unhideWhenUsed="1"/>
+    <w:lsdException w:name="Normal Table" w:semiHidden="1" w:unhideWhenUsed="1"/>
     <w:lsdException w:name="annotation subject" w:semiHidden="1" w:unhideWhenUsed="1"/>
     <w:lsdException w:name="No List" w:semiHidden="1" w:unhideWhenUsed="1"/>
     <w:lsdException w:name="Outline List 1" w:semiHidden="1" w:unhideWhenUsed="1"/>
@@ -1602,8 +2886,10 @@
     <w:lsdException w:name="Table Subtle 2" w:semiHidden="1" w:unhideWhenUsed="1"/>
     <w:lsdException w:name="Table Web 1" w:semiHidden="1" w:unhideWhenUsed="1"/>
     <w:lsdException w:name="Table Web 2" w:semiHidden="1" w:unhideWhenUsed="1"/>
+    <w:lsdException w:name="Table Web 3" w:semiHidden="1" w:unhideWhenUsed="1"/>
     <w:lsdException w:name="Balloon Text" w:semiHidden="1" w:unhideWhenUsed="1"/>
     <w:lsdException w:name="Table Grid" w:uiPriority="39"/>
+    <w:lsdException w:name="Table Theme" w:semiHidden="1" w:unhideWhenUsed="1"/>
     <w:lsdException w:name="Placeholder Text" w:semiHidden="1"/>
     <w:lsdException w:name="No Spacing" w:uiPriority="1" w:qFormat="1"/>
     <w:lsdException w:name="Light Shading" w:uiPriority="60"/>
@@ -1627,7 +2913,7 @@
     <w:lsdException w:name="Medium Shading 2 Accent 1" w:uiPriority="64"/>
     <w:lsdException w:name="Medium List 1 Accent 1" w:uiPriority="65"/>
     <w:lsdException w:name="Revision" w:semiHidden="1"/>
-    <w:lsdException w:name="List Paragraph" w:uiPriority="34" w:qFormat="1"/>
+    <w:lsdException w:name="List Paragraph" w:uiPriority="0" w:qFormat="1"/>
     <w:lsdException w:name="Quote" w:uiPriority="29" w:qFormat="1"/>
     <w:lsdException w:name="Intense Quote" w:uiPriority="30" w:qFormat="1"/>
     <w:lsdException w:name="Medium List 2 Accent 1" w:uiPriority="66"/>
@@ -1819,23 +3105,18 @@
     <w:lsdException w:name="List Table 5 Dark Accent 6" w:uiPriority="50"/>
     <w:lsdException w:name="List Table 6 Colorful Accent 6" w:uiPriority="51"/>
     <w:lsdException w:name="List Table 7 Colorful Accent 6" w:uiPriority="52"/>
-    <w:lsdException w:name="Mention" w:semiHidden="1" w:unhideWhenUsed="1"/>
-    <w:lsdException w:name="Smart Hyperlink" w:semiHidden="1" w:unhideWhenUsed="1"/>
-    <w:lsdException w:name="Hashtag" w:semiHidden="1" w:unhideWhenUsed="1"/>
-    <w:lsdException w:name="Unresolved Mention" w:semiHidden="1" w:unhideWhenUsed="1"/>
-    <w:lsdException w:name="Smart Link" w:semiHidden="1" w:unhideWhenUsed="1"/>
   </w:latentStyles>
-  <w:style w:type="paragraph" w:default="1" w:styleId="Standard">
+  <w:style w:type="paragraph" w:default="1" w:styleId="Normale">
     <w:name w:val="Normal"/>
     <w:qFormat/>
   </w:style>
-  <w:style w:type="character" w:default="1" w:styleId="Absatz-Standardschriftart">
+  <w:style w:type="character" w:default="1" w:styleId="Carpredefinitoparagrafo">
     <w:name w:val="Default Paragraph Font"/>
     <w:uiPriority w:val="1"/>
     <w:semiHidden/>
     <w:unhideWhenUsed/>
   </w:style>
-  <w:style w:type="table" w:default="1" w:styleId="NormaleTabelle">
+  <w:style w:type="table" w:default="1" w:styleId="Tabellanormale">
     <w:name w:val="Normal Table"/>
     <w:uiPriority w:val="99"/>
     <w:semiHidden/>
@@ -1850,15 +3131,15 @@
       </w:tblCellMar>
     </w:tblPr>
   </w:style>
-  <w:style w:type="numbering" w:default="1" w:styleId="KeineListe">
+  <w:style w:type="numbering" w:default="1" w:styleId="Nessunelenco">
     <w:name w:val="No List"/>
     <w:uiPriority w:val="99"/>
     <w:semiHidden/>
     <w:unhideWhenUsed/>
   </w:style>
-  <w:style w:type="table" w:styleId="Tabellenraster">
+  <w:style w:type="table" w:styleId="Grigliatabella">
     <w:name w:val="Table Grid"/>
-    <w:basedOn w:val="NormaleTabelle"/>
+    <w:basedOn w:val="Tabellanormale"/>
     <w:uiPriority w:val="39"/>
     <w:rsid w:val="0015687D"/>
     <w:tblPr>
@@ -1872,10 +3153,9 @@
       </w:tblBorders>
     </w:tblPr>
   </w:style>
-  <w:style w:type="paragraph" w:styleId="Listenabsatz">
+  <w:style w:type="paragraph" w:styleId="Paragrafoelenco">
     <w:name w:val="List Paragraph"/>
-    <w:basedOn w:val="Standard"/>
-    <w:uiPriority w:val="34"/>
+    <w:basedOn w:val="Normale"/>
     <w:qFormat/>
     <w:rsid w:val="0015687D"/>
     <w:pPr>
@@ -1883,10 +3163,10 @@
       <w:contextualSpacing/>
     </w:pPr>
   </w:style>
-  <w:style w:type="paragraph" w:styleId="Kopfzeile">
+  <w:style w:type="paragraph" w:styleId="Intestazione">
     <w:name w:val="header"/>
-    <w:basedOn w:val="Standard"/>
-    <w:link w:val="KopfzeileZchn"/>
+    <w:basedOn w:val="Normale"/>
+    <w:link w:val="IntestazioneCarattere"/>
     <w:uiPriority w:val="99"/>
     <w:unhideWhenUsed/>
     <w:rsid w:val="0078127A"/>
@@ -1897,17 +3177,17 @@
       </w:tabs>
     </w:pPr>
   </w:style>
-  <w:style w:type="character" w:customStyle="1" w:styleId="KopfzeileZchn">
-    <w:name w:val="Kopfzeile Zchn"/>
-    <w:basedOn w:val="Absatz-Standardschriftart"/>
-    <w:link w:val="Kopfzeile"/>
+  <w:style w:type="character" w:customStyle="1" w:styleId="IntestazioneCarattere">
+    <w:name w:val="Intestazione Carattere"/>
+    <w:basedOn w:val="Carpredefinitoparagrafo"/>
+    <w:link w:val="Intestazione"/>
     <w:uiPriority w:val="99"/>
     <w:rsid w:val="0078127A"/>
   </w:style>
-  <w:style w:type="paragraph" w:styleId="Fuzeile">
+  <w:style w:type="paragraph" w:styleId="Pidipagina">
     <w:name w:val="footer"/>
-    <w:basedOn w:val="Standard"/>
-    <w:link w:val="FuzeileZchn"/>
+    <w:basedOn w:val="Normale"/>
+    <w:link w:val="PidipaginaCarattere"/>
     <w:uiPriority w:val="99"/>
     <w:unhideWhenUsed/>
     <w:rsid w:val="0078127A"/>
@@ -1918,12 +3198,65 @@
       </w:tabs>
     </w:pPr>
   </w:style>
-  <w:style w:type="character" w:customStyle="1" w:styleId="FuzeileZchn">
-    <w:name w:val="Fußzeile Zchn"/>
-    <w:basedOn w:val="Absatz-Standardschriftart"/>
-    <w:link w:val="Fuzeile"/>
+  <w:style w:type="character" w:customStyle="1" w:styleId="PidipaginaCarattere">
+    <w:name w:val="Piè di pagina Carattere"/>
+    <w:basedOn w:val="Carpredefinitoparagrafo"/>
+    <w:link w:val="Pidipagina"/>
     <w:uiPriority w:val="99"/>
     <w:rsid w:val="0078127A"/>
+  </w:style>
+  <w:style w:type="paragraph" w:customStyle="1" w:styleId="Marco2Titolosecondario">
+    <w:name w:val="Marco2: Titolo secondario"/>
+    <w:basedOn w:val="Titolo"/>
+    <w:rsid w:val="00615157"/>
+    <w:pPr>
+      <w:suppressAutoHyphens/>
+      <w:autoSpaceDN w:val="0"/>
+      <w:spacing w:before="120" w:after="120"/>
+      <w:contextualSpacing w:val="0"/>
+      <w:jc w:val="center"/>
+      <w:textAlignment w:val="baseline"/>
+    </w:pPr>
+    <w:rPr>
+      <w:rFonts w:ascii="Calibri" w:eastAsia="Times New Roman" w:hAnsi="Calibri" w:cs="Times New Roman"/>
+      <w:b/>
+      <w:kern w:val="3"/>
+      <w:sz w:val="40"/>
+      <w:lang w:val="en-US"/>
+    </w:rPr>
+  </w:style>
+  <w:style w:type="paragraph" w:styleId="Titolo">
+    <w:name w:val="Title"/>
+    <w:basedOn w:val="Normale"/>
+    <w:next w:val="Normale"/>
+    <w:link w:val="TitoloCarattere"/>
+    <w:uiPriority w:val="10"/>
+    <w:qFormat/>
+    <w:rsid w:val="00615157"/>
+    <w:pPr>
+      <w:contextualSpacing/>
+    </w:pPr>
+    <w:rPr>
+      <w:rFonts w:asciiTheme="majorHAnsi" w:eastAsiaTheme="majorEastAsia" w:hAnsiTheme="majorHAnsi" w:cstheme="majorBidi"/>
+      <w:spacing w:val="-10"/>
+      <w:kern w:val="28"/>
+      <w:sz w:val="56"/>
+      <w:szCs w:val="56"/>
+    </w:rPr>
+  </w:style>
+  <w:style w:type="character" w:customStyle="1" w:styleId="TitoloCarattere">
+    <w:name w:val="Titolo Carattere"/>
+    <w:basedOn w:val="Carpredefinitoparagrafo"/>
+    <w:link w:val="Titolo"/>
+    <w:uiPriority w:val="10"/>
+    <w:rsid w:val="00615157"/>
+    <w:rPr>
+      <w:rFonts w:asciiTheme="majorHAnsi" w:eastAsiaTheme="majorEastAsia" w:hAnsiTheme="majorHAnsi" w:cstheme="majorBidi"/>
+      <w:spacing w:val="-10"/>
+      <w:kern w:val="28"/>
+      <w:sz w:val="56"/>
+      <w:szCs w:val="56"/>
+    </w:rPr>
   </w:style>
 </w:styles>
 </file>

</xml_diff>